<commit_message>
Adding technical doc. Final Submission
</commit_message>
<xml_diff>
--- a/Technical Doc.docx
+++ b/Technical Doc.docx
@@ -8,7 +8,7 @@
           <w:rStyle w:val="Heading1Char"/>
         </w:rPr>
       </w:pPr>
-      <w:bookmarkStart w:id="0" w:name="_Toc33621106"/>
+      <w:bookmarkStart w:id="0" w:name="_Toc34249055"/>
       <w:r>
         <w:rPr>
           <w:rStyle w:val="Heading1Char"/>
@@ -62,7 +62,9 @@
               <w:i w:val="0"/>
               <w:iCs w:val="0"/>
               <w:noProof/>
-              <w:lang w:val="en-IE" w:eastAsia="en-GB"/>
+              <w:sz w:val="22"/>
+              <w:szCs w:val="22"/>
+              <w:lang w:val="en-IE" w:eastAsia="en-IE"/>
             </w:rPr>
           </w:pPr>
           <w:r>
@@ -82,7 +84,7 @@
             </w:rPr>
             <w:fldChar w:fldCharType="separate"/>
           </w:r>
-          <w:hyperlink w:anchor="_Toc33621106" w:history="1">
+          <w:hyperlink w:anchor="_Toc34249055" w:history="1">
             <w:r>
               <w:rPr>
                 <w:rStyle w:val="Hyperlink"/>
@@ -109,7 +111,7 @@
                 <w:noProof/>
                 <w:webHidden/>
               </w:rPr>
-              <w:instrText xml:space="preserve"> PAGEREF _Toc33621106 \h </w:instrText>
+              <w:instrText xml:space="preserve"> PAGEREF _Toc34249055 \h </w:instrText>
             </w:r>
             <w:r>
               <w:rPr>
@@ -153,10 +155,12 @@
               <w:i w:val="0"/>
               <w:iCs w:val="0"/>
               <w:noProof/>
-              <w:lang w:val="en-IE" w:eastAsia="en-GB"/>
+              <w:sz w:val="22"/>
+              <w:szCs w:val="22"/>
+              <w:lang w:val="en-IE" w:eastAsia="en-IE"/>
             </w:rPr>
           </w:pPr>
-          <w:hyperlink w:anchor="_Toc33621107" w:history="1">
+          <w:hyperlink w:anchor="_Toc34249056" w:history="1">
             <w:r>
               <w:rPr>
                 <w:rStyle w:val="Hyperlink"/>
@@ -183,7 +187,7 @@
                 <w:noProof/>
                 <w:webHidden/>
               </w:rPr>
-              <w:instrText xml:space="preserve"> PAGEREF _Toc33621107 \h </w:instrText>
+              <w:instrText xml:space="preserve"> PAGEREF _Toc34249056 \h </w:instrText>
             </w:r>
             <w:r>
               <w:rPr>
@@ -225,18 +229,16 @@
               <w:b w:val="0"/>
               <w:bCs w:val="0"/>
               <w:noProof/>
-              <w:sz w:val="24"/>
-              <w:szCs w:val="24"/>
-              <w:lang w:val="en-IE" w:eastAsia="en-GB"/>
+              <w:lang w:val="en-IE" w:eastAsia="en-IE"/>
             </w:rPr>
           </w:pPr>
-          <w:hyperlink w:anchor="_Toc33621108" w:history="1">
+          <w:hyperlink w:anchor="_Toc34249057" w:history="1">
             <w:r>
               <w:rPr>
                 <w:rStyle w:val="Hyperlink"/>
                 <w:noProof/>
               </w:rPr>
-              <w:t>Presentation tier</w:t>
+              <w:t>Application source location</w:t>
             </w:r>
             <w:r>
               <w:rPr>
@@ -257,7 +259,7 @@
                 <w:noProof/>
                 <w:webHidden/>
               </w:rPr>
-              <w:instrText xml:space="preserve"> PAGEREF _Toc33621108 \h </w:instrText>
+              <w:instrText xml:space="preserve"> PAGEREF _Toc34249057 \h </w:instrText>
             </w:r>
             <w:r>
               <w:rPr>
@@ -277,7 +279,7 @@
                 <w:noProof/>
                 <w:webHidden/>
               </w:rPr>
-              <w:t>2</w:t>
+              <w:t>1</w:t>
             </w:r>
             <w:r>
               <w:rPr>
@@ -299,18 +301,16 @@
               <w:b w:val="0"/>
               <w:bCs w:val="0"/>
               <w:noProof/>
-              <w:sz w:val="24"/>
-              <w:szCs w:val="24"/>
-              <w:lang w:val="en-IE" w:eastAsia="en-GB"/>
+              <w:lang w:val="en-IE" w:eastAsia="en-IE"/>
             </w:rPr>
           </w:pPr>
-          <w:hyperlink w:anchor="_Toc33621109" w:history="1">
+          <w:hyperlink w:anchor="_Toc34249058" w:history="1">
             <w:r>
               <w:rPr>
                 <w:rStyle w:val="Hyperlink"/>
                 <w:noProof/>
               </w:rPr>
-              <w:t>Business tier</w:t>
+              <w:t>Presentation tier</w:t>
             </w:r>
             <w:r>
               <w:rPr>
@@ -331,7 +331,7 @@
                 <w:noProof/>
                 <w:webHidden/>
               </w:rPr>
-              <w:instrText xml:space="preserve"> PAGEREF _Toc33621109 \h </w:instrText>
+              <w:instrText xml:space="preserve"> PAGEREF _Toc34249058 \h </w:instrText>
             </w:r>
             <w:r>
               <w:rPr>
@@ -373,17 +373,87 @@
               <w:b w:val="0"/>
               <w:bCs w:val="0"/>
               <w:noProof/>
-              <w:sz w:val="24"/>
-              <w:szCs w:val="24"/>
-              <w:lang w:val="en-IE" w:eastAsia="en-GB"/>
+              <w:lang w:val="en-IE" w:eastAsia="en-IE"/>
             </w:rPr>
           </w:pPr>
-          <w:hyperlink w:anchor="_Toc33621110" w:history="1">
+          <w:hyperlink w:anchor="_Toc34249059" w:history="1">
             <w:r>
               <w:rPr>
                 <w:rStyle w:val="Hyperlink"/>
                 <w:noProof/>
               </w:rPr>
+              <w:t>Business tier</w:t>
+            </w:r>
+            <w:r>
+              <w:rPr>
+                <w:noProof/>
+                <w:webHidden/>
+              </w:rPr>
+              <w:tab/>
+            </w:r>
+            <w:r>
+              <w:rPr>
+                <w:noProof/>
+                <w:webHidden/>
+              </w:rPr>
+              <w:fldChar w:fldCharType="begin"/>
+            </w:r>
+            <w:r>
+              <w:rPr>
+                <w:noProof/>
+                <w:webHidden/>
+              </w:rPr>
+              <w:instrText xml:space="preserve"> PAGEREF _Toc34249059 \h </w:instrText>
+            </w:r>
+            <w:r>
+              <w:rPr>
+                <w:noProof/>
+                <w:webHidden/>
+              </w:rPr>
+            </w:r>
+            <w:r>
+              <w:rPr>
+                <w:noProof/>
+                <w:webHidden/>
+              </w:rPr>
+              <w:fldChar w:fldCharType="separate"/>
+            </w:r>
+            <w:r>
+              <w:rPr>
+                <w:noProof/>
+                <w:webHidden/>
+              </w:rPr>
+              <w:t>2</w:t>
+            </w:r>
+            <w:r>
+              <w:rPr>
+                <w:noProof/>
+                <w:webHidden/>
+              </w:rPr>
+              <w:fldChar w:fldCharType="end"/>
+            </w:r>
+          </w:hyperlink>
+        </w:p>
+        <w:p>
+          <w:pPr>
+            <w:pStyle w:val="TOC2"/>
+            <w:tabs>
+              <w:tab w:val="right" w:leader="dot" w:pos="9350"/>
+            </w:tabs>
+            <w:rPr>
+              <w:rFonts w:eastAsiaTheme="minorEastAsia" w:cstheme="minorBidi"/>
+              <w:b w:val="0"/>
+              <w:bCs w:val="0"/>
+              <w:noProof/>
+              <w:lang w:val="en-IE" w:eastAsia="en-IE"/>
+            </w:rPr>
+          </w:pPr>
+          <w:hyperlink w:anchor="_Toc34249060" w:history="1">
+            <w:r>
+              <w:rPr>
+                <w:rStyle w:val="Hyperlink"/>
+                <w:noProof/>
+              </w:rPr>
               <w:t>Data tier</w:t>
             </w:r>
             <w:r>
@@ -405,7 +475,7 @@
                 <w:noProof/>
                 <w:webHidden/>
               </w:rPr>
-              <w:instrText xml:space="preserve"> PAGEREF _Toc33621110 \h </w:instrText>
+              <w:instrText xml:space="preserve"> PAGEREF _Toc34249060 \h </w:instrText>
             </w:r>
             <w:r>
               <w:rPr>
@@ -425,7 +495,7 @@
                 <w:noProof/>
                 <w:webHidden/>
               </w:rPr>
-              <w:t>2</w:t>
+              <w:t>3</w:t>
             </w:r>
             <w:r>
               <w:rPr>
@@ -449,10 +519,12 @@
               <w:i w:val="0"/>
               <w:iCs w:val="0"/>
               <w:noProof/>
-              <w:lang w:val="en-IE" w:eastAsia="en-GB"/>
+              <w:sz w:val="22"/>
+              <w:szCs w:val="22"/>
+              <w:lang w:val="en-IE" w:eastAsia="en-IE"/>
             </w:rPr>
           </w:pPr>
-          <w:hyperlink w:anchor="_Toc33621111" w:history="1">
+          <w:hyperlink w:anchor="_Toc34249061" w:history="1">
             <w:r>
               <w:rPr>
                 <w:rStyle w:val="Hyperlink"/>
@@ -479,7 +551,7 @@
                 <w:noProof/>
                 <w:webHidden/>
               </w:rPr>
-              <w:instrText xml:space="preserve"> PAGEREF _Toc33621111 \h </w:instrText>
+              <w:instrText xml:space="preserve"> PAGEREF _Toc34249061 \h </w:instrText>
             </w:r>
             <w:r>
               <w:rPr>
@@ -523,10 +595,12 @@
               <w:i w:val="0"/>
               <w:iCs w:val="0"/>
               <w:noProof/>
-              <w:lang w:val="en-IE" w:eastAsia="en-GB"/>
+              <w:sz w:val="22"/>
+              <w:szCs w:val="22"/>
+              <w:lang w:val="en-IE" w:eastAsia="en-IE"/>
             </w:rPr>
           </w:pPr>
-          <w:hyperlink w:anchor="_Toc33621112" w:history="1">
+          <w:hyperlink w:anchor="_Toc34249062" w:history="1">
             <w:r>
               <w:rPr>
                 <w:rStyle w:val="Hyperlink"/>
@@ -553,7 +627,7 @@
                 <w:noProof/>
                 <w:webHidden/>
               </w:rPr>
-              <w:instrText xml:space="preserve"> PAGEREF _Toc33621112 \h </w:instrText>
+              <w:instrText xml:space="preserve"> PAGEREF _Toc34249062 \h </w:instrText>
             </w:r>
             <w:r>
               <w:rPr>
@@ -573,7 +647,7 @@
                 <w:noProof/>
                 <w:webHidden/>
               </w:rPr>
-              <w:t>3</w:t>
+              <w:t>4</w:t>
             </w:r>
             <w:r>
               <w:rPr>
@@ -595,12 +669,10 @@
               <w:b w:val="0"/>
               <w:bCs w:val="0"/>
               <w:noProof/>
-              <w:sz w:val="24"/>
-              <w:szCs w:val="24"/>
-              <w:lang w:val="en-IE" w:eastAsia="en-GB"/>
+              <w:lang w:val="en-IE" w:eastAsia="en-IE"/>
             </w:rPr>
           </w:pPr>
-          <w:hyperlink w:anchor="_Toc33621113" w:history="1">
+          <w:hyperlink w:anchor="_Toc34249063" w:history="1">
             <w:r>
               <w:rPr>
                 <w:rStyle w:val="Hyperlink"/>
@@ -627,7 +699,7 @@
                 <w:noProof/>
                 <w:webHidden/>
               </w:rPr>
-              <w:instrText xml:space="preserve"> PAGEREF _Toc33621113 \h </w:instrText>
+              <w:instrText xml:space="preserve"> PAGEREF _Toc34249063 \h </w:instrText>
             </w:r>
             <w:r>
               <w:rPr>
@@ -647,7 +719,7 @@
                 <w:noProof/>
                 <w:webHidden/>
               </w:rPr>
-              <w:t>3</w:t>
+              <w:t>4</w:t>
             </w:r>
             <w:r>
               <w:rPr>
@@ -669,12 +741,10 @@
               <w:b w:val="0"/>
               <w:bCs w:val="0"/>
               <w:noProof/>
-              <w:sz w:val="24"/>
-              <w:szCs w:val="24"/>
-              <w:lang w:val="en-IE" w:eastAsia="en-GB"/>
+              <w:lang w:val="en-IE" w:eastAsia="en-IE"/>
             </w:rPr>
           </w:pPr>
-          <w:hyperlink w:anchor="_Toc33621114" w:history="1">
+          <w:hyperlink w:anchor="_Toc34249064" w:history="1">
             <w:r>
               <w:rPr>
                 <w:rStyle w:val="Hyperlink"/>
@@ -701,7 +771,7 @@
                 <w:noProof/>
                 <w:webHidden/>
               </w:rPr>
-              <w:instrText xml:space="preserve"> PAGEREF _Toc33621114 \h </w:instrText>
+              <w:instrText xml:space="preserve"> PAGEREF _Toc34249064 \h </w:instrText>
             </w:r>
             <w:r>
               <w:rPr>
@@ -721,7 +791,7 @@
                 <w:noProof/>
                 <w:webHidden/>
               </w:rPr>
-              <w:t>4</w:t>
+              <w:t>5</w:t>
             </w:r>
             <w:r>
               <w:rPr>
@@ -743,12 +813,10 @@
               <w:b w:val="0"/>
               <w:bCs w:val="0"/>
               <w:noProof/>
-              <w:sz w:val="24"/>
-              <w:szCs w:val="24"/>
-              <w:lang w:val="en-IE" w:eastAsia="en-GB"/>
+              <w:lang w:val="en-IE" w:eastAsia="en-IE"/>
             </w:rPr>
           </w:pPr>
-          <w:hyperlink w:anchor="_Toc33621115" w:history="1">
+          <w:hyperlink w:anchor="_Toc34249065" w:history="1">
             <w:r>
               <w:rPr>
                 <w:rStyle w:val="Hyperlink"/>
@@ -775,7 +843,7 @@
                 <w:noProof/>
                 <w:webHidden/>
               </w:rPr>
-              <w:instrText xml:space="preserve"> PAGEREF _Toc33621115 \h </w:instrText>
+              <w:instrText xml:space="preserve"> PAGEREF _Toc34249065 \h </w:instrText>
             </w:r>
             <w:r>
               <w:rPr>
@@ -819,10 +887,12 @@
               <w:i w:val="0"/>
               <w:iCs w:val="0"/>
               <w:noProof/>
-              <w:lang w:val="en-IE" w:eastAsia="en-GB"/>
+              <w:sz w:val="22"/>
+              <w:szCs w:val="22"/>
+              <w:lang w:val="en-IE" w:eastAsia="en-IE"/>
             </w:rPr>
           </w:pPr>
-          <w:hyperlink w:anchor="_Toc33621116" w:history="1">
+          <w:hyperlink w:anchor="_Toc34249066" w:history="1">
             <w:r>
               <w:rPr>
                 <w:rStyle w:val="Hyperlink"/>
@@ -849,7 +919,7 @@
                 <w:noProof/>
                 <w:webHidden/>
               </w:rPr>
-              <w:instrText xml:space="preserve"> PAGEREF _Toc33621116 \h </w:instrText>
+              <w:instrText xml:space="preserve"> PAGEREF _Toc34249066 \h </w:instrText>
             </w:r>
             <w:r>
               <w:rPr>
@@ -907,7 +977,7 @@
       <w:pPr>
         <w:pStyle w:val="Heading1"/>
       </w:pPr>
-      <w:bookmarkStart w:id="2" w:name="_Toc33621107"/>
+      <w:bookmarkStart w:id="2" w:name="_Toc34249056"/>
       <w:r>
         <w:t>Project definition</w:t>
       </w:r>
@@ -1012,10 +1082,10 @@
             <v:path o:extrusionok="f" gradientshapeok="t" o:connecttype="rect"/>
             <o:lock v:ext="edit" aspectratio="t"/>
           </v:shapetype>
-          <v:shape id="_x0000_i1025" type="#_x0000_t75" alt="" style="width:76pt;height:48pt;mso-width-percent:0;mso-height-percent:0;mso-width-percent:0;mso-height-percent:0" o:ole="">
+          <v:shape id="_x0000_i1025" type="#_x0000_t75" alt="" style="width:76.2pt;height:48pt;mso-width-percent:0;mso-height-percent:0;mso-width-percent:0;mso-height-percent:0" o:ole="">
             <v:imagedata r:id="rId6" o:title=""/>
           </v:shape>
-          <o:OLEObject Type="Embed" ProgID="Word.Document.12" ShapeID="_x0000_i1025" DrawAspect="Icon" ObjectID="_1644233858" r:id="rId7">
+          <o:OLEObject Type="Embed" ProgID="Word.Document.12" ShapeID="_x0000_i1025" DrawAspect="Icon" ObjectID="_1644861817" r:id="rId7">
             <o:FieldCodes>\s</o:FieldCodes>
           </o:OLEObject>
         </w:object>
@@ -1023,14 +1093,40 @@
     </w:p>
     <w:p>
       <w:pPr>
-        <w:rPr>
-          <w:rFonts w:asciiTheme="majorHAnsi" w:eastAsiaTheme="majorEastAsia" w:hAnsiTheme="majorHAnsi" w:cstheme="majorBidi"/>
-          <w:color w:val="FF0000"/>
-          <w:sz w:val="24"/>
-          <w:szCs w:val="24"/>
-        </w:rPr>
-      </w:pPr>
-    </w:p>
+        <w:pStyle w:val="Heading2"/>
+      </w:pPr>
+      <w:bookmarkStart w:id="4" w:name="_Toc34249057"/>
+      <w:r>
+        <w:t xml:space="preserve">Application source </w:t>
+      </w:r>
+      <w:r>
+        <w:t>location</w:t>
+      </w:r>
+      <w:bookmarkEnd w:id="4"/>
+    </w:p>
+    <w:bookmarkStart w:id="5" w:name="_Hlk34249052"/>
+    <w:p>
+      <w:r>
+        <w:fldChar w:fldCharType="begin"/>
+      </w:r>
+      <w:r>
+        <w:instrText xml:space="preserve"> HYPERLINK "https://github.com/emyles1/AdvProgram" </w:instrText>
+      </w:r>
+      <w:r>
+        <w:fldChar w:fldCharType="separate"/>
+      </w:r>
+      <w:r>
+        <w:rPr>
+          <w:rStyle w:val="Hyperlink"/>
+        </w:rPr>
+        <w:t>https://github.com/emyles1/AdvProgram</w:t>
+      </w:r>
+      <w:r>
+        <w:fldChar w:fldCharType="end"/>
+      </w:r>
+    </w:p>
+    <w:bookmarkEnd w:id="5"/>
+    <w:p/>
     <w:p>
       <w:pPr>
         <w:rPr>
@@ -1056,8 +1152,9 @@
           <w:sz w:val="24"/>
           <w:szCs w:val="24"/>
         </w:rPr>
-        <w:t>application integrates Visual studios UX forms, .Net and SQL database to provide the administrative staff full access to Add, update and delete students from the DB.</w:t>
-      </w:r>
+        <w:t xml:space="preserve">application integrates Visual studios UX forms, </w:t>
+      </w:r>
+      <w:proofErr w:type="spellStart"/>
       <w:r>
         <w:rPr>
           <w:rFonts w:asciiTheme="majorHAnsi" w:eastAsiaTheme="majorEastAsia" w:hAnsiTheme="majorHAnsi" w:cstheme="majorBidi"/>
@@ -1065,18 +1162,18 @@
           <w:sz w:val="24"/>
           <w:szCs w:val="24"/>
         </w:rPr>
-        <w:t xml:space="preserve"> </w:t>
-      </w:r>
-    </w:p>
-    <w:p>
-      <w:pPr>
+        <w:t>c#</w:t>
+      </w:r>
+      <w:proofErr w:type="spellEnd"/>
+      <w:r>
         <w:rPr>
           <w:rFonts w:asciiTheme="majorHAnsi" w:eastAsiaTheme="majorEastAsia" w:hAnsiTheme="majorHAnsi" w:cstheme="majorBidi"/>
           <w:color w:val="000000" w:themeColor="text1"/>
           <w:sz w:val="24"/>
           <w:szCs w:val="24"/>
         </w:rPr>
-      </w:pPr>
+        <w:t xml:space="preserve"> code </w:t>
+      </w:r>
       <w:r>
         <w:rPr>
           <w:rFonts w:asciiTheme="majorHAnsi" w:eastAsiaTheme="majorEastAsia" w:hAnsiTheme="majorHAnsi" w:cstheme="majorBidi"/>
@@ -1084,41 +1181,80 @@
           <w:sz w:val="24"/>
           <w:szCs w:val="24"/>
         </w:rPr>
-        <w:t>The application will also enable Administrative staff to save student information in an XML format.</w:t>
-      </w:r>
-    </w:p>
-    <w:p>
-      <w:pPr>
+        <w:t>and</w:t>
+      </w:r>
+      <w:r>
         <w:rPr>
           <w:rFonts w:asciiTheme="majorHAnsi" w:eastAsiaTheme="majorEastAsia" w:hAnsiTheme="majorHAnsi" w:cstheme="majorBidi"/>
           <w:color w:val="000000" w:themeColor="text1"/>
           <w:sz w:val="24"/>
           <w:szCs w:val="24"/>
         </w:rPr>
+        <w:t xml:space="preserve"> an</w:t>
+      </w:r>
+      <w:r>
+        <w:rPr>
+          <w:rFonts w:asciiTheme="majorHAnsi" w:eastAsiaTheme="majorEastAsia" w:hAnsiTheme="majorHAnsi" w:cstheme="majorBidi"/>
+          <w:color w:val="000000" w:themeColor="text1"/>
+          <w:sz w:val="24"/>
+          <w:szCs w:val="24"/>
+        </w:rPr>
+        <w:t xml:space="preserve"> SQL database to provide the administrative staff full access to Add, update and delete students from the DB.</w:t>
+      </w:r>
+      <w:r>
+        <w:rPr>
+          <w:rFonts w:asciiTheme="majorHAnsi" w:eastAsiaTheme="majorEastAsia" w:hAnsiTheme="majorHAnsi" w:cstheme="majorBidi"/>
+          <w:color w:val="000000" w:themeColor="text1"/>
+          <w:sz w:val="24"/>
+          <w:szCs w:val="24"/>
+        </w:rPr>
+        <w:t xml:space="preserve"> </w:t>
+      </w:r>
+    </w:p>
+    <w:p>
+      <w:pPr>
+        <w:rPr>
+          <w:rFonts w:asciiTheme="majorHAnsi" w:eastAsiaTheme="majorEastAsia" w:hAnsiTheme="majorHAnsi" w:cstheme="majorBidi"/>
+          <w:color w:val="000000" w:themeColor="text1"/>
+          <w:sz w:val="24"/>
+          <w:szCs w:val="24"/>
+        </w:rPr>
+      </w:pPr>
+      <w:r>
+        <w:rPr>
+          <w:rFonts w:asciiTheme="majorHAnsi" w:eastAsiaTheme="majorEastAsia" w:hAnsiTheme="majorHAnsi" w:cstheme="majorBidi"/>
+          <w:color w:val="000000" w:themeColor="text1"/>
+          <w:sz w:val="24"/>
+          <w:szCs w:val="24"/>
+        </w:rPr>
+        <w:lastRenderedPageBreak/>
+        <w:t>The application will also enable Administrative staff to save student information in an XML format.</w:t>
+      </w:r>
+    </w:p>
+    <w:p>
+      <w:pPr>
+        <w:rPr>
+          <w:rFonts w:asciiTheme="majorHAnsi" w:eastAsiaTheme="majorEastAsia" w:hAnsiTheme="majorHAnsi" w:cstheme="majorBidi"/>
+          <w:color w:val="000000" w:themeColor="text1"/>
+          <w:sz w:val="24"/>
+          <w:szCs w:val="24"/>
+        </w:rPr>
       </w:pPr>
     </w:p>
     <w:p>
       <w:pPr>
         <w:pStyle w:val="Heading2"/>
       </w:pPr>
-      <w:bookmarkStart w:id="4" w:name="_Toc33621108"/>
+      <w:bookmarkStart w:id="6" w:name="_Toc34249058"/>
       <w:r>
         <w:t>Presentation tier</w:t>
       </w:r>
-      <w:bookmarkEnd w:id="4"/>
+      <w:bookmarkEnd w:id="6"/>
     </w:p>
     <w:p/>
     <w:p>
       <w:r>
-        <w:t xml:space="preserve">This application </w:t>
-      </w:r>
-      <w:proofErr w:type="gramStart"/>
-      <w:r>
-        <w:t>incorporates  standard</w:t>
-      </w:r>
-      <w:proofErr w:type="gramEnd"/>
-      <w:r>
-        <w:t xml:space="preserve"> Forms UX interface</w:t>
+        <w:t>This application incorporates  standard Forms UX interface</w:t>
       </w:r>
       <w:r>
         <w:t>s</w:t>
@@ -1262,14 +1398,11 @@
       <w:pPr>
         <w:pStyle w:val="Heading2"/>
       </w:pPr>
-      <w:bookmarkStart w:id="5" w:name="_Toc33621109"/>
-      <w:r>
-        <w:t>Business</w:t>
-      </w:r>
-      <w:r>
-        <w:t xml:space="preserve"> tier</w:t>
-      </w:r>
-      <w:bookmarkEnd w:id="5"/>
+      <w:bookmarkStart w:id="7" w:name="_Toc34249059"/>
+      <w:r>
+        <w:t>Business tier</w:t>
+      </w:r>
+      <w:bookmarkEnd w:id="7"/>
     </w:p>
     <w:p/>
     <w:p>
@@ -1281,9 +1414,15 @@
           <w:lang w:val="en-GB"/>
         </w:rPr>
       </w:pPr>
+      <w:r>
+        <w:t xml:space="preserve">The </w:t>
+      </w:r>
       <w:proofErr w:type="spellStart"/>
       <w:r>
-        <w:t>Mid tier</w:t>
+        <w:t>m</w:t>
+      </w:r>
+      <w:r>
+        <w:t>id tier</w:t>
       </w:r>
       <w:proofErr w:type="spellEnd"/>
       <w:r>
@@ -1322,14 +1461,12 @@
       <w:pPr>
         <w:pStyle w:val="Heading2"/>
       </w:pPr>
-      <w:bookmarkStart w:id="6" w:name="_Toc33621110"/>
-      <w:r>
-        <w:t>Data</w:t>
-      </w:r>
-      <w:r>
-        <w:t xml:space="preserve"> tier</w:t>
-      </w:r>
-      <w:bookmarkEnd w:id="6"/>
+      <w:bookmarkStart w:id="8" w:name="_Toc34249060"/>
+      <w:r>
+        <w:lastRenderedPageBreak/>
+        <w:t>Data tier</w:t>
+      </w:r>
+      <w:bookmarkEnd w:id="8"/>
     </w:p>
     <w:p>
       <w:pPr>
@@ -1357,7 +1494,6 @@
           <w:szCs w:val="24"/>
           <w:lang w:val="en-GB"/>
         </w:rPr>
-        <w:lastRenderedPageBreak/>
         <w:t xml:space="preserve">Backend utilizes </w:t>
       </w:r>
       <w:r>
@@ -1377,6 +1513,74 @@
           <w:lang w:val="en-GB"/>
         </w:rPr>
         <w:t>sual studios local DB Connection service to allow a local SQL DB within the SDK</w:t>
+      </w:r>
+    </w:p>
+    <w:p>
+      <w:pPr>
+        <w:rPr>
+          <w:rFonts w:ascii="AppleSystemUIFontBold" w:hAnsi="AppleSystemUIFontBold" w:cs="AppleSystemUIFontBold"/>
+          <w:sz w:val="24"/>
+          <w:szCs w:val="24"/>
+          <w:lang w:val="en-GB"/>
+        </w:rPr>
+      </w:pPr>
+      <w:r>
+        <w:rPr>
+          <w:rFonts w:ascii="AppleSystemUIFontBold" w:hAnsi="AppleSystemUIFontBold" w:cs="AppleSystemUIFontBold"/>
+          <w:sz w:val="24"/>
+          <w:szCs w:val="24"/>
+          <w:lang w:val="en-GB"/>
+        </w:rPr>
+        <w:t>SQL Initialisation script has been add below</w:t>
+      </w:r>
+      <w:r>
+        <w:rPr>
+          <w:rFonts w:ascii="AppleSystemUIFontBold" w:hAnsi="AppleSystemUIFontBold" w:cs="AppleSystemUIFontBold"/>
+          <w:sz w:val="24"/>
+          <w:szCs w:val="24"/>
+          <w:lang w:val="en-GB"/>
+        </w:rPr>
+        <w:t xml:space="preserve">. It can also be found at the </w:t>
+      </w:r>
+      <w:proofErr w:type="spellStart"/>
+      <w:r>
+        <w:rPr>
+          <w:rFonts w:ascii="AppleSystemUIFontBold" w:hAnsi="AppleSystemUIFontBold" w:cs="AppleSystemUIFontBold"/>
+          <w:sz w:val="24"/>
+          <w:szCs w:val="24"/>
+          <w:lang w:val="en-GB"/>
+        </w:rPr>
+        <w:t>gibhub</w:t>
+      </w:r>
+      <w:proofErr w:type="spellEnd"/>
+      <w:r>
+        <w:rPr>
+          <w:rFonts w:ascii="AppleSystemUIFontBold" w:hAnsi="AppleSystemUIFontBold" w:cs="AppleSystemUIFontBold"/>
+          <w:sz w:val="24"/>
+          <w:szCs w:val="24"/>
+          <w:lang w:val="en-GB"/>
+        </w:rPr>
+        <w:t xml:space="preserve"> address above (</w:t>
+      </w:r>
+      <w:proofErr w:type="spellStart"/>
+      <w:r>
+        <w:rPr>
+          <w:rFonts w:ascii="AppleSystemUIFontBold" w:hAnsi="AppleSystemUIFontBold" w:cs="AppleSystemUIFontBold"/>
+          <w:sz w:val="24"/>
+          <w:szCs w:val="24"/>
+          <w:lang w:val="en-GB"/>
+        </w:rPr>
+        <w:t>Initiate.sql</w:t>
+      </w:r>
+      <w:proofErr w:type="spellEnd"/>
+      <w:r>
+        <w:rPr>
+          <w:rFonts w:ascii="AppleSystemUIFontBold" w:hAnsi="AppleSystemUIFontBold" w:cs="AppleSystemUIFontBold"/>
+          <w:sz w:val="24"/>
+          <w:szCs w:val="24"/>
+          <w:lang w:val="en-GB"/>
+        </w:rPr>
+        <w:t>)</w:t>
       </w:r>
     </w:p>
     <w:p>
@@ -1389,7 +1593,9 @@
           <w:lang w:val="en-GB"/>
         </w:rPr>
       </w:pPr>
-      <w:r>
+    </w:p>
+    <w:p>
+      <w:pPr>
         <w:rPr>
           <w:rFonts w:ascii="AppleSystemUIFontBold" w:hAnsi="AppleSystemUIFontBold" w:cs="AppleSystemUIFontBold"/>
           <w:color w:val="FF0000"/>
@@ -1397,9 +1603,7 @@
           <w:szCs w:val="24"/>
           <w:lang w:val="en-GB"/>
         </w:rPr>
-        <w:t xml:space="preserve">SQL Initialisation script has been </w:t>
-      </w:r>
-      <w:proofErr w:type="gramStart"/>
+      </w:pPr>
       <w:r>
         <w:rPr>
           <w:rFonts w:ascii="AppleSystemUIFontBold" w:hAnsi="AppleSystemUIFontBold" w:cs="AppleSystemUIFontBold"/>
@@ -1408,10 +1612,16 @@
           <w:szCs w:val="24"/>
           <w:lang w:val="en-GB"/>
         </w:rPr>
-        <w:t>add</w:t>
-      </w:r>
-      <w:proofErr w:type="gramEnd"/>
-      <w:r>
+        <w:object w:dxaOrig="1520" w:dyaOrig="985" w14:anchorId="5AC93204">
+          <v:shape id="_x0000_i1028" type="#_x0000_t75" style="width:76.2pt;height:49.2pt" o:ole="">
+            <v:imagedata r:id="rId9" o:title=""/>
+          </v:shape>
+          <o:OLEObject Type="Embed" ProgID="Package" ShapeID="_x0000_i1028" DrawAspect="Icon" ObjectID="_1644861818" r:id="rId10"/>
+        </w:object>
+      </w:r>
+    </w:p>
+    <w:p>
+      <w:pPr>
         <w:rPr>
           <w:rFonts w:ascii="AppleSystemUIFontBold" w:hAnsi="AppleSystemUIFontBold" w:cs="AppleSystemUIFontBold"/>
           <w:color w:val="FF0000"/>
@@ -1419,7 +1629,153 @@
           <w:szCs w:val="24"/>
           <w:lang w:val="en-GB"/>
         </w:rPr>
-        <w:t xml:space="preserve"> below </w:t>
+      </w:pPr>
+    </w:p>
+    <w:p>
+      <w:pPr>
+        <w:rPr>
+          <w:rFonts w:ascii="AppleSystemUIFontBold" w:hAnsi="AppleSystemUIFontBold" w:cs="AppleSystemUIFontBold"/>
+          <w:color w:val="000000" w:themeColor="text1"/>
+          <w:sz w:val="24"/>
+          <w:szCs w:val="24"/>
+          <w:lang w:val="en-GB"/>
+        </w:rPr>
+      </w:pPr>
+      <w:r>
+        <w:rPr>
+          <w:rFonts w:ascii="AppleSystemUIFontBold" w:hAnsi="AppleSystemUIFontBold" w:cs="AppleSystemUIFontBold"/>
+          <w:color w:val="000000" w:themeColor="text1"/>
+          <w:sz w:val="24"/>
+          <w:szCs w:val="24"/>
+          <w:lang w:val="en-GB"/>
+        </w:rPr>
+        <w:t xml:space="preserve">The script will require an existing DB to be created called </w:t>
+      </w:r>
+      <w:proofErr w:type="spellStart"/>
+      <w:r>
+        <w:rPr>
+          <w:rFonts w:ascii="AppleSystemUIFontBold" w:hAnsi="AppleSystemUIFontBold" w:cs="AppleSystemUIFontBold"/>
+          <w:color w:val="000000" w:themeColor="text1"/>
+          <w:sz w:val="24"/>
+          <w:szCs w:val="24"/>
+          <w:lang w:val="en-GB"/>
+        </w:rPr>
+        <w:t>StudentDB</w:t>
+      </w:r>
+      <w:proofErr w:type="spellEnd"/>
+      <w:r>
+        <w:rPr>
+          <w:rFonts w:ascii="AppleSystemUIFontBold" w:hAnsi="AppleSystemUIFontBold" w:cs="AppleSystemUIFontBold"/>
+          <w:color w:val="000000" w:themeColor="text1"/>
+          <w:sz w:val="24"/>
+          <w:szCs w:val="24"/>
+          <w:lang w:val="en-GB"/>
+        </w:rPr>
+        <w:t>.</w:t>
+      </w:r>
+    </w:p>
+    <w:p>
+      <w:pPr>
+        <w:rPr>
+          <w:rFonts w:ascii="AppleSystemUIFontBold" w:hAnsi="AppleSystemUIFontBold" w:cs="AppleSystemUIFontBold"/>
+          <w:color w:val="000000" w:themeColor="text1"/>
+          <w:sz w:val="24"/>
+          <w:szCs w:val="24"/>
+          <w:lang w:val="en-GB"/>
+        </w:rPr>
+      </w:pPr>
+      <w:r>
+        <w:rPr>
+          <w:rFonts w:ascii="AppleSystemUIFontBold" w:hAnsi="AppleSystemUIFontBold" w:cs="AppleSystemUIFontBold"/>
+          <w:color w:val="000000" w:themeColor="text1"/>
+          <w:sz w:val="24"/>
+          <w:szCs w:val="24"/>
+          <w:lang w:val="en-GB"/>
+        </w:rPr>
+        <w:t>A Connection string will also have to be manual</w:t>
+      </w:r>
+      <w:r>
+        <w:rPr>
+          <w:rFonts w:ascii="AppleSystemUIFontBold" w:hAnsi="AppleSystemUIFontBold" w:cs="AppleSystemUIFontBold"/>
+          <w:color w:val="000000" w:themeColor="text1"/>
+          <w:sz w:val="24"/>
+          <w:szCs w:val="24"/>
+          <w:lang w:val="en-GB"/>
+        </w:rPr>
+        <w:t>l</w:t>
+      </w:r>
+      <w:r>
+        <w:rPr>
+          <w:rFonts w:ascii="AppleSystemUIFontBold" w:hAnsi="AppleSystemUIFontBold" w:cs="AppleSystemUIFontBold"/>
+          <w:color w:val="000000" w:themeColor="text1"/>
+          <w:sz w:val="24"/>
+          <w:szCs w:val="24"/>
+          <w:lang w:val="en-GB"/>
+        </w:rPr>
+        <w:t xml:space="preserve">y added to </w:t>
+      </w:r>
+      <w:proofErr w:type="spellStart"/>
+      <w:r>
+        <w:rPr>
+          <w:rFonts w:ascii="AppleSystemUIFontBold" w:hAnsi="AppleSystemUIFontBold" w:cs="AppleSystemUIFontBold"/>
+          <w:color w:val="000000" w:themeColor="text1"/>
+          <w:sz w:val="24"/>
+          <w:szCs w:val="24"/>
+          <w:lang w:val="en-GB"/>
+        </w:rPr>
+        <w:t>AppConfig.file</w:t>
+      </w:r>
+      <w:proofErr w:type="spellEnd"/>
+      <w:r>
+        <w:rPr>
+          <w:rFonts w:ascii="AppleSystemUIFontBold" w:hAnsi="AppleSystemUIFontBold" w:cs="AppleSystemUIFontBold"/>
+          <w:color w:val="000000" w:themeColor="text1"/>
+          <w:sz w:val="24"/>
+          <w:szCs w:val="24"/>
+          <w:lang w:val="en-GB"/>
+        </w:rPr>
+        <w:t>.</w:t>
+      </w:r>
+      <w:r>
+        <w:rPr>
+          <w:rFonts w:ascii="AppleSystemUIFontBold" w:hAnsi="AppleSystemUIFontBold" w:cs="AppleSystemUIFontBold"/>
+          <w:color w:val="000000" w:themeColor="text1"/>
+          <w:sz w:val="24"/>
+          <w:szCs w:val="24"/>
+          <w:lang w:val="en-GB"/>
+        </w:rPr>
+        <w:t xml:space="preserve"> </w:t>
+      </w:r>
+    </w:p>
+    <w:p>
+      <w:pPr>
+        <w:rPr>
+          <w:rFonts w:ascii="AppleSystemUIFontBold" w:hAnsi="AppleSystemUIFontBold" w:cs="AppleSystemUIFontBold"/>
+          <w:color w:val="000000" w:themeColor="text1"/>
+          <w:sz w:val="24"/>
+          <w:szCs w:val="24"/>
+          <w:lang w:val="en-GB"/>
+        </w:rPr>
+      </w:pPr>
+      <w:r>
+        <w:rPr>
+          <w:rFonts w:ascii="AppleSystemUIFontBold" w:hAnsi="AppleSystemUIFontBold" w:cs="AppleSystemUIFontBold"/>
+          <w:color w:val="000000" w:themeColor="text1"/>
+          <w:sz w:val="24"/>
+          <w:szCs w:val="24"/>
+          <w:lang w:val="en-GB"/>
+        </w:rPr>
+        <w:t xml:space="preserve">Once all has been created and linked up. Login </w:t>
+      </w:r>
+      <w:r>
+        <w:rPr>
+          <w:rFonts w:ascii="AppleSystemUIFontBold" w:hAnsi="AppleSystemUIFontBold" w:cs="AppleSystemUIFontBold"/>
+          <w:color w:val="000000" w:themeColor="text1"/>
+          <w:sz w:val="24"/>
+          <w:szCs w:val="24"/>
+          <w:lang w:val="en-GB"/>
+        </w:rPr>
+        <w:t>with the below credentials</w:t>
       </w:r>
     </w:p>
     <w:p>
@@ -1432,9 +1788,7 @@
           <w:lang w:val="en-GB"/>
         </w:rPr>
       </w:pPr>
-    </w:p>
-    <w:p>
-      <w:pPr>
+      <w:r>
         <w:rPr>
           <w:rFonts w:ascii="AppleSystemUIFontBold" w:hAnsi="AppleSystemUIFontBold" w:cs="AppleSystemUIFontBold"/>
           <w:color w:val="FF0000"/>
@@ -1442,13 +1796,14 @@
           <w:szCs w:val="24"/>
           <w:lang w:val="en-GB"/>
         </w:rPr>
-      </w:pPr>
+        <w:t>Username: Admin</w:t>
+      </w:r>
     </w:p>
     <w:p>
       <w:pPr>
         <w:rPr>
           <w:rFonts w:ascii="AppleSystemUIFontBold" w:hAnsi="AppleSystemUIFontBold" w:cs="AppleSystemUIFontBold"/>
-          <w:color w:val="000000" w:themeColor="text1"/>
+          <w:color w:val="FF0000"/>
           <w:sz w:val="24"/>
           <w:szCs w:val="24"/>
           <w:lang w:val="en-GB"/>
@@ -1457,225 +1812,43 @@
       <w:r>
         <w:rPr>
           <w:rFonts w:ascii="AppleSystemUIFontBold" w:hAnsi="AppleSystemUIFontBold" w:cs="AppleSystemUIFontBold"/>
-          <w:color w:val="000000" w:themeColor="text1"/>
-          <w:sz w:val="24"/>
-          <w:szCs w:val="24"/>
-          <w:lang w:val="en-GB"/>
-        </w:rPr>
-        <w:t xml:space="preserve">The script will require an existing DB to be created called </w:t>
-      </w:r>
-      <w:proofErr w:type="spellStart"/>
-      <w:r>
-        <w:rPr>
-          <w:rFonts w:ascii="AppleSystemUIFontBold" w:hAnsi="AppleSystemUIFontBold" w:cs="AppleSystemUIFontBold"/>
-          <w:color w:val="000000" w:themeColor="text1"/>
-          <w:sz w:val="24"/>
-          <w:szCs w:val="24"/>
-          <w:lang w:val="en-GB"/>
-        </w:rPr>
-        <w:t>StudentDB</w:t>
-      </w:r>
-      <w:proofErr w:type="spellEnd"/>
-      <w:r>
-        <w:rPr>
-          <w:rFonts w:ascii="AppleSystemUIFontBold" w:hAnsi="AppleSystemUIFontBold" w:cs="AppleSystemUIFontBold"/>
-          <w:color w:val="000000" w:themeColor="text1"/>
-          <w:sz w:val="24"/>
-          <w:szCs w:val="24"/>
-          <w:lang w:val="en-GB"/>
-        </w:rPr>
-        <w:t>.</w:t>
-      </w:r>
-    </w:p>
-    <w:p>
-      <w:pPr>
-        <w:rPr>
-          <w:rFonts w:ascii="AppleSystemUIFontBold" w:hAnsi="AppleSystemUIFontBold" w:cs="AppleSystemUIFontBold"/>
-          <w:color w:val="000000" w:themeColor="text1"/>
-          <w:sz w:val="24"/>
-          <w:szCs w:val="24"/>
-          <w:lang w:val="en-GB"/>
-        </w:rPr>
-      </w:pPr>
-      <w:r>
-        <w:rPr>
-          <w:rFonts w:ascii="AppleSystemUIFontBold" w:hAnsi="AppleSystemUIFontBold" w:cs="AppleSystemUIFontBold"/>
-          <w:color w:val="000000" w:themeColor="text1"/>
-          <w:sz w:val="24"/>
-          <w:szCs w:val="24"/>
-          <w:lang w:val="en-GB"/>
-        </w:rPr>
-        <w:t>A Connection string will also have to be manual</w:t>
-      </w:r>
-      <w:r>
-        <w:rPr>
-          <w:rFonts w:ascii="AppleSystemUIFontBold" w:hAnsi="AppleSystemUIFontBold" w:cs="AppleSystemUIFontBold"/>
-          <w:color w:val="000000" w:themeColor="text1"/>
-          <w:sz w:val="24"/>
-          <w:szCs w:val="24"/>
-          <w:lang w:val="en-GB"/>
-        </w:rPr>
-        <w:t>l</w:t>
-      </w:r>
-      <w:r>
-        <w:rPr>
-          <w:rFonts w:ascii="AppleSystemUIFontBold" w:hAnsi="AppleSystemUIFontBold" w:cs="AppleSystemUIFontBold"/>
-          <w:color w:val="000000" w:themeColor="text1"/>
-          <w:sz w:val="24"/>
-          <w:szCs w:val="24"/>
-          <w:lang w:val="en-GB"/>
-        </w:rPr>
-        <w:t xml:space="preserve">y added to </w:t>
-      </w:r>
-      <w:proofErr w:type="spellStart"/>
-      <w:r>
-        <w:rPr>
-          <w:rFonts w:ascii="AppleSystemUIFontBold" w:hAnsi="AppleSystemUIFontBold" w:cs="AppleSystemUIFontBold"/>
-          <w:color w:val="000000" w:themeColor="text1"/>
-          <w:sz w:val="24"/>
-          <w:szCs w:val="24"/>
-          <w:lang w:val="en-GB"/>
-        </w:rPr>
-        <w:t>AppConfig.file</w:t>
-      </w:r>
-      <w:proofErr w:type="spellEnd"/>
-      <w:r>
-        <w:rPr>
-          <w:rFonts w:ascii="AppleSystemUIFontBold" w:hAnsi="AppleSystemUIFontBold" w:cs="AppleSystemUIFontBold"/>
-          <w:color w:val="000000" w:themeColor="text1"/>
-          <w:sz w:val="24"/>
-          <w:szCs w:val="24"/>
-          <w:lang w:val="en-GB"/>
-        </w:rPr>
-        <w:t>.</w:t>
-      </w:r>
-      <w:r>
-        <w:rPr>
-          <w:rFonts w:ascii="AppleSystemUIFontBold" w:hAnsi="AppleSystemUIFontBold" w:cs="AppleSystemUIFontBold"/>
-          <w:color w:val="000000" w:themeColor="text1"/>
-          <w:sz w:val="24"/>
-          <w:szCs w:val="24"/>
-          <w:lang w:val="en-GB"/>
-        </w:rPr>
+          <w:color w:val="FF0000"/>
+          <w:sz w:val="24"/>
+          <w:szCs w:val="24"/>
+          <w:lang w:val="en-GB"/>
+        </w:rPr>
+        <w:t>Password: Admin</w:t>
+      </w:r>
+    </w:p>
+    <w:p/>
+    <w:p>
+      <w:pPr>
+        <w:pStyle w:val="Heading1"/>
+      </w:pPr>
+      <w:bookmarkStart w:id="9" w:name="_Toc34249061"/>
+      <w:r>
+        <w:t xml:space="preserve">Technical </w:t>
+      </w:r>
+      <w:r>
+        <w:t>Scope</w:t>
+      </w:r>
+      <w:bookmarkEnd w:id="9"/>
+    </w:p>
+    <w:p/>
+    <w:p>
+      <w:pPr>
+        <w:rPr>
+          <w:lang w:val="en-GB"/>
+        </w:rPr>
+      </w:pPr>
+      <w:r>
         <w:t xml:space="preserve"> </w:t>
       </w:r>
-    </w:p>
-    <w:p>
-      <w:pPr>
-        <w:rPr>
-          <w:rFonts w:ascii="AppleSystemUIFontBold" w:hAnsi="AppleSystemUIFontBold" w:cs="AppleSystemUIFontBold"/>
-          <w:color w:val="000000" w:themeColor="text1"/>
-          <w:sz w:val="24"/>
-          <w:szCs w:val="24"/>
-          <w:lang w:val="en-GB"/>
-        </w:rPr>
-      </w:pPr>
-      <w:r>
-        <w:rPr>
-          <w:rFonts w:ascii="AppleSystemUIFontBold" w:hAnsi="AppleSystemUIFontBold" w:cs="AppleSystemUIFontBold"/>
-          <w:color w:val="000000" w:themeColor="text1"/>
-          <w:sz w:val="24"/>
-          <w:szCs w:val="24"/>
-          <w:lang w:val="en-GB"/>
-        </w:rPr>
-        <w:t xml:space="preserve">Once all has been created and linked up. Login </w:t>
-      </w:r>
-      <w:r>
-        <w:rPr>
-          <w:rFonts w:ascii="AppleSystemUIFontBold" w:hAnsi="AppleSystemUIFontBold" w:cs="AppleSystemUIFontBold"/>
-          <w:color w:val="000000" w:themeColor="text1"/>
-          <w:sz w:val="24"/>
-          <w:szCs w:val="24"/>
-          <w:lang w:val="en-GB"/>
-        </w:rPr>
-        <w:t>with the below credentials</w:t>
-      </w:r>
-    </w:p>
-    <w:p>
-      <w:pPr>
-        <w:rPr>
-          <w:rFonts w:ascii="AppleSystemUIFontBold" w:hAnsi="AppleSystemUIFontBold" w:cs="AppleSystemUIFontBold"/>
-          <w:color w:val="000000" w:themeColor="text1"/>
-          <w:sz w:val="24"/>
-          <w:szCs w:val="24"/>
-          <w:lang w:val="en-GB"/>
-        </w:rPr>
-      </w:pPr>
-      <w:r>
-        <w:rPr>
-          <w:rFonts w:ascii="AppleSystemUIFontBold" w:hAnsi="AppleSystemUIFontBold" w:cs="AppleSystemUIFontBold"/>
-          <w:color w:val="000000" w:themeColor="text1"/>
-          <w:sz w:val="24"/>
-          <w:szCs w:val="24"/>
-          <w:lang w:val="en-GB"/>
-        </w:rPr>
-        <w:t>Username: Admin</w:t>
-      </w:r>
-    </w:p>
-    <w:p>
-      <w:pPr>
-        <w:rPr>
-          <w:rFonts w:ascii="AppleSystemUIFontBold" w:hAnsi="AppleSystemUIFontBold" w:cs="AppleSystemUIFontBold"/>
-          <w:color w:val="000000" w:themeColor="text1"/>
-          <w:sz w:val="24"/>
-          <w:szCs w:val="24"/>
-          <w:lang w:val="en-GB"/>
-        </w:rPr>
-      </w:pPr>
-      <w:r>
-        <w:rPr>
-          <w:rFonts w:ascii="AppleSystemUIFontBold" w:hAnsi="AppleSystemUIFontBold" w:cs="AppleSystemUIFontBold"/>
-          <w:color w:val="000000" w:themeColor="text1"/>
-          <w:sz w:val="24"/>
-          <w:szCs w:val="24"/>
-          <w:lang w:val="en-GB"/>
-        </w:rPr>
-        <w:t>Password: Admin</w:t>
-      </w:r>
-    </w:p>
-    <w:p/>
-    <w:p>
-      <w:pPr>
-        <w:pStyle w:val="Heading1"/>
-      </w:pPr>
-      <w:bookmarkStart w:id="7" w:name="_Toc33621111"/>
-      <w:r>
-        <w:t xml:space="preserve">Technical </w:t>
-      </w:r>
-      <w:r>
-        <w:t>Scope</w:t>
-      </w:r>
-      <w:bookmarkEnd w:id="7"/>
-    </w:p>
-    <w:p/>
-    <w:p>
-      <w:pPr>
-        <w:rPr>
-          <w:lang w:val="en-GB"/>
-        </w:rPr>
-      </w:pPr>
-      <w:r>
-        <w:t xml:space="preserve"> </w:t>
-      </w:r>
-      <w:r>
-        <w:rPr>
-          <w:lang w:val="en-GB"/>
-        </w:rPr>
-        <w:t xml:space="preserve">The scope of this project was to create a </w:t>
-      </w:r>
-      <w:proofErr w:type="gramStart"/>
-      <w:r>
-        <w:rPr>
-          <w:lang w:val="en-GB"/>
-        </w:rPr>
-        <w:t>3 tier</w:t>
-      </w:r>
-      <w:proofErr w:type="gramEnd"/>
-      <w:r>
-        <w:rPr>
-          <w:lang w:val="en-GB"/>
-        </w:rPr>
-        <w:t xml:space="preserve"> application to allow administration</w:t>
+      <w:r>
+        <w:rPr>
+          <w:lang w:val="en-GB"/>
+        </w:rPr>
+        <w:t>The scope of this project was to create a 3 tier application to allow administration</w:t>
       </w:r>
       <w:r>
         <w:rPr>
@@ -1869,21 +2042,7 @@
         <w:rPr>
           <w:lang w:val="en-GB"/>
         </w:rPr>
-        <w:t xml:space="preserve">To achieve this there was a large effort to ensure all user cases were covered with try catch implementations, a </w:t>
-      </w:r>
-      <w:proofErr w:type="gramStart"/>
-      <w:r>
-        <w:rPr>
-          <w:lang w:val="en-GB"/>
-        </w:rPr>
-        <w:t>Clear(</w:t>
-      </w:r>
-      <w:proofErr w:type="gramEnd"/>
-      <w:r>
-        <w:rPr>
-          <w:lang w:val="en-GB"/>
-        </w:rPr>
-        <w:t>) class to ensure administration can’t change student details before transactions are complete and utilizing the UX to disable elements where not in use.</w:t>
+        <w:t>To achieve this there was a large effort to ensure all user cases were covered with try catch implementations, a Clear() class to ensure administration can’t change student details before transactions are complete and utilizing the UX to disable elements where not in use.</w:t>
       </w:r>
     </w:p>
     <w:p>
@@ -1895,11 +2054,11 @@
       <w:pPr>
         <w:pStyle w:val="Heading1"/>
       </w:pPr>
-      <w:bookmarkStart w:id="8" w:name="_Toc33621112"/>
+      <w:bookmarkStart w:id="10" w:name="_Toc34249062"/>
       <w:r>
         <w:t>Technical Design</w:t>
       </w:r>
-      <w:bookmarkEnd w:id="8"/>
+      <w:bookmarkEnd w:id="10"/>
       <w:r>
         <w:t xml:space="preserve"> </w:t>
       </w:r>
@@ -1908,14 +2067,14 @@
       <w:pPr>
         <w:pStyle w:val="Heading2"/>
       </w:pPr>
-      <w:bookmarkStart w:id="9" w:name="_Toc33621113"/>
+      <w:bookmarkStart w:id="11" w:name="_Toc34249063"/>
       <w:r>
         <w:t>Sequence</w:t>
       </w:r>
       <w:r>
         <w:t xml:space="preserve"> diagram</w:t>
       </w:r>
-      <w:bookmarkEnd w:id="9"/>
+      <w:bookmarkEnd w:id="11"/>
     </w:p>
     <w:p/>
     <w:p/>
@@ -1925,7 +2084,6 @@
         <w:rPr>
           <w:noProof/>
         </w:rPr>
-        <w:lastRenderedPageBreak/>
         <w:drawing>
           <wp:inline distT="0" distB="0" distL="0" distR="0" wp14:anchorId="133E32A2" wp14:editId="1A1B72BA">
             <wp:extent cx="5943600" cy="5334000"/>
@@ -1942,7 +2100,7 @@
                     <pic:cNvPicPr/>
                   </pic:nvPicPr>
                   <pic:blipFill>
-                    <a:blip r:embed="rId9">
+                    <a:blip r:embed="rId11">
                       <a:extLst>
                         <a:ext uri="{28A0092B-C50C-407E-A947-70E740481C1C}">
                           <a14:useLocalDpi xmlns:a14="http://schemas.microsoft.com/office/drawing/2010/main" val="0"/>
@@ -1977,11 +2135,11 @@
       <w:pPr>
         <w:pStyle w:val="Heading2"/>
       </w:pPr>
-      <w:bookmarkStart w:id="10" w:name="_Toc33621114"/>
+      <w:bookmarkStart w:id="12" w:name="_Toc34249064"/>
       <w:r>
         <w:t>Use Case Diagrams</w:t>
       </w:r>
-      <w:bookmarkEnd w:id="10"/>
+      <w:bookmarkEnd w:id="12"/>
     </w:p>
     <w:p/>
     <w:p>
@@ -1989,7 +2147,6 @@
         <w:rPr>
           <w:noProof/>
         </w:rPr>
-        <w:lastRenderedPageBreak/>
         <w:drawing>
           <wp:inline distT="0" distB="0" distL="0" distR="0" wp14:anchorId="7E32E928" wp14:editId="7A263EE7">
             <wp:extent cx="5943600" cy="5841365"/>
@@ -2006,7 +2163,7 @@
                     <pic:cNvPicPr/>
                   </pic:nvPicPr>
                   <pic:blipFill>
-                    <a:blip r:embed="rId10">
+                    <a:blip r:embed="rId12">
                       <a:extLst>
                         <a:ext uri="{28A0092B-C50C-407E-A947-70E740481C1C}">
                           <a14:useLocalDpi xmlns:a14="http://schemas.microsoft.com/office/drawing/2010/main" val="0"/>
@@ -2039,12 +2196,12 @@
       <w:pPr>
         <w:pStyle w:val="Heading2"/>
       </w:pPr>
-      <w:bookmarkStart w:id="11" w:name="_Toc33621115"/>
+      <w:bookmarkStart w:id="13" w:name="_Toc34249065"/>
       <w:r>
         <w:lastRenderedPageBreak/>
         <w:t>Class diagram</w:t>
       </w:r>
-      <w:bookmarkEnd w:id="11"/>
+      <w:bookmarkEnd w:id="13"/>
     </w:p>
     <w:p>
       <w:r>
@@ -2067,7 +2224,7 @@
                     <pic:cNvPicPr/>
                   </pic:nvPicPr>
                   <pic:blipFill>
-                    <a:blip r:embed="rId11">
+                    <a:blip r:embed="rId13">
                       <a:extLst>
                         <a:ext uri="{28A0092B-C50C-407E-A947-70E740481C1C}">
                           <a14:useLocalDpi xmlns:a14="http://schemas.microsoft.com/office/drawing/2010/main" val="0"/>
@@ -2098,11 +2255,11 @@
       <w:pPr>
         <w:pStyle w:val="Heading1"/>
       </w:pPr>
-      <w:bookmarkStart w:id="12" w:name="_Toc33621116"/>
+      <w:bookmarkStart w:id="14" w:name="_Toc34249066"/>
       <w:r>
         <w:t>Technology used</w:t>
       </w:r>
-      <w:bookmarkEnd w:id="12"/>
+      <w:bookmarkEnd w:id="14"/>
     </w:p>
     <w:p>
       <w:pPr>
@@ -4022,7 +4179,7 @@
 </file>
 
 <file path=customXml/itemProps1.xml><?xml version="1.0" encoding="utf-8"?>
-<ds:datastoreItem xmlns:ds="http://schemas.openxmlformats.org/officeDocument/2006/customXml" ds:itemID="{A0DA2956-E0B4-184A-9F89-3EC8287C757C}">
+<ds:datastoreItem xmlns:ds="http://schemas.openxmlformats.org/officeDocument/2006/customXml" ds:itemID="{6306634D-578D-407A-AC54-5DA691F07B3C}">
   <ds:schemaRefs>
     <ds:schemaRef ds:uri="http://schemas.openxmlformats.org/officeDocument/2006/bibliography"/>
   </ds:schemaRefs>

</xml_diff>

<commit_message>
Updated Technical doc for final commit
</commit_message>
<xml_diff>
--- a/Technical Doc.docx
+++ b/Technical Doc.docx
@@ -8,7 +8,7 @@
           <w:rStyle w:val="Heading1Char"/>
         </w:rPr>
       </w:pPr>
-      <w:bookmarkStart w:id="0" w:name="_Toc34249055"/>
+      <w:bookmarkStart w:id="0" w:name="_Toc34294103"/>
       <w:r>
         <w:rPr>
           <w:rStyle w:val="Heading1Char"/>
@@ -62,9 +62,7 @@
               <w:i w:val="0"/>
               <w:iCs w:val="0"/>
               <w:noProof/>
-              <w:sz w:val="22"/>
-              <w:szCs w:val="22"/>
-              <w:lang w:val="en-IE" w:eastAsia="en-IE"/>
+              <w:lang w:val="en-IE" w:eastAsia="en-GB"/>
             </w:rPr>
           </w:pPr>
           <w:r>
@@ -84,7 +82,7 @@
             </w:rPr>
             <w:fldChar w:fldCharType="separate"/>
           </w:r>
-          <w:hyperlink w:anchor="_Toc34249055" w:history="1">
+          <w:hyperlink w:anchor="_Toc34294103" w:history="1">
             <w:r>
               <w:rPr>
                 <w:rStyle w:val="Hyperlink"/>
@@ -111,7 +109,7 @@
                 <w:noProof/>
                 <w:webHidden/>
               </w:rPr>
-              <w:instrText xml:space="preserve"> PAGEREF _Toc34249055 \h </w:instrText>
+              <w:instrText xml:space="preserve"> PAGEREF _Toc34294103 \h </w:instrText>
             </w:r>
             <w:r>
               <w:rPr>
@@ -155,12 +153,10 @@
               <w:i w:val="0"/>
               <w:iCs w:val="0"/>
               <w:noProof/>
-              <w:sz w:val="22"/>
-              <w:szCs w:val="22"/>
-              <w:lang w:val="en-IE" w:eastAsia="en-IE"/>
+              <w:lang w:val="en-IE" w:eastAsia="en-GB"/>
             </w:rPr>
           </w:pPr>
-          <w:hyperlink w:anchor="_Toc34249056" w:history="1">
+          <w:hyperlink w:anchor="_Toc34294104" w:history="1">
             <w:r>
               <w:rPr>
                 <w:rStyle w:val="Hyperlink"/>
@@ -187,7 +183,7 @@
                 <w:noProof/>
                 <w:webHidden/>
               </w:rPr>
-              <w:instrText xml:space="preserve"> PAGEREF _Toc34249056 \h </w:instrText>
+              <w:instrText xml:space="preserve"> PAGEREF _Toc34294104 \h </w:instrText>
             </w:r>
             <w:r>
               <w:rPr>
@@ -229,10 +225,12 @@
               <w:b w:val="0"/>
               <w:bCs w:val="0"/>
               <w:noProof/>
-              <w:lang w:val="en-IE" w:eastAsia="en-IE"/>
+              <w:sz w:val="24"/>
+              <w:szCs w:val="24"/>
+              <w:lang w:val="en-IE" w:eastAsia="en-GB"/>
             </w:rPr>
           </w:pPr>
-          <w:hyperlink w:anchor="_Toc34249057" w:history="1">
+          <w:hyperlink w:anchor="_Toc34294105" w:history="1">
             <w:r>
               <w:rPr>
                 <w:rStyle w:val="Hyperlink"/>
@@ -259,7 +257,7 @@
                 <w:noProof/>
                 <w:webHidden/>
               </w:rPr>
-              <w:instrText xml:space="preserve"> PAGEREF _Toc34249057 \h </w:instrText>
+              <w:instrText xml:space="preserve"> PAGEREF _Toc34294105 \h </w:instrText>
             </w:r>
             <w:r>
               <w:rPr>
@@ -301,16 +299,18 @@
               <w:b w:val="0"/>
               <w:bCs w:val="0"/>
               <w:noProof/>
-              <w:lang w:val="en-IE" w:eastAsia="en-IE"/>
+              <w:sz w:val="24"/>
+              <w:szCs w:val="24"/>
+              <w:lang w:val="en-IE" w:eastAsia="en-GB"/>
             </w:rPr>
           </w:pPr>
-          <w:hyperlink w:anchor="_Toc34249058" w:history="1">
+          <w:hyperlink w:anchor="_Toc34294106" w:history="1">
             <w:r>
               <w:rPr>
                 <w:rStyle w:val="Hyperlink"/>
                 <w:noProof/>
               </w:rPr>
-              <w:t>Presentation tier</w:t>
+              <w:t>Application Login details</w:t>
             </w:r>
             <w:r>
               <w:rPr>
@@ -331,7 +331,7 @@
                 <w:noProof/>
                 <w:webHidden/>
               </w:rPr>
-              <w:instrText xml:space="preserve"> PAGEREF _Toc34249058 \h </w:instrText>
+              <w:instrText xml:space="preserve"> PAGEREF _Toc34294106 \h </w:instrText>
             </w:r>
             <w:r>
               <w:rPr>
@@ -373,16 +373,18 @@
               <w:b w:val="0"/>
               <w:bCs w:val="0"/>
               <w:noProof/>
-              <w:lang w:val="en-IE" w:eastAsia="en-IE"/>
+              <w:sz w:val="24"/>
+              <w:szCs w:val="24"/>
+              <w:lang w:val="en-IE" w:eastAsia="en-GB"/>
             </w:rPr>
           </w:pPr>
-          <w:hyperlink w:anchor="_Toc34249059" w:history="1">
+          <w:hyperlink w:anchor="_Toc34294107" w:history="1">
             <w:r>
               <w:rPr>
                 <w:rStyle w:val="Hyperlink"/>
                 <w:noProof/>
               </w:rPr>
-              <w:t>Business tier</w:t>
+              <w:t>Presentation tier</w:t>
             </w:r>
             <w:r>
               <w:rPr>
@@ -403,7 +405,7 @@
                 <w:noProof/>
                 <w:webHidden/>
               </w:rPr>
-              <w:instrText xml:space="preserve"> PAGEREF _Toc34249059 \h </w:instrText>
+              <w:instrText xml:space="preserve"> PAGEREF _Toc34294107 \h </w:instrText>
             </w:r>
             <w:r>
               <w:rPr>
@@ -445,15 +447,91 @@
               <w:b w:val="0"/>
               <w:bCs w:val="0"/>
               <w:noProof/>
-              <w:lang w:val="en-IE" w:eastAsia="en-IE"/>
+              <w:sz w:val="24"/>
+              <w:szCs w:val="24"/>
+              <w:lang w:val="en-IE" w:eastAsia="en-GB"/>
             </w:rPr>
           </w:pPr>
-          <w:hyperlink w:anchor="_Toc34249060" w:history="1">
+          <w:hyperlink w:anchor="_Toc34294108" w:history="1">
             <w:r>
               <w:rPr>
                 <w:rStyle w:val="Hyperlink"/>
                 <w:noProof/>
               </w:rPr>
+              <w:t>Business tier</w:t>
+            </w:r>
+            <w:r>
+              <w:rPr>
+                <w:noProof/>
+                <w:webHidden/>
+              </w:rPr>
+              <w:tab/>
+            </w:r>
+            <w:r>
+              <w:rPr>
+                <w:noProof/>
+                <w:webHidden/>
+              </w:rPr>
+              <w:fldChar w:fldCharType="begin"/>
+            </w:r>
+            <w:r>
+              <w:rPr>
+                <w:noProof/>
+                <w:webHidden/>
+              </w:rPr>
+              <w:instrText xml:space="preserve"> PAGEREF _Toc34294108 \h </w:instrText>
+            </w:r>
+            <w:r>
+              <w:rPr>
+                <w:noProof/>
+                <w:webHidden/>
+              </w:rPr>
+            </w:r>
+            <w:r>
+              <w:rPr>
+                <w:noProof/>
+                <w:webHidden/>
+              </w:rPr>
+              <w:fldChar w:fldCharType="separate"/>
+            </w:r>
+            <w:r>
+              <w:rPr>
+                <w:noProof/>
+                <w:webHidden/>
+              </w:rPr>
+              <w:t>3</w:t>
+            </w:r>
+            <w:r>
+              <w:rPr>
+                <w:noProof/>
+                <w:webHidden/>
+              </w:rPr>
+              <w:fldChar w:fldCharType="end"/>
+            </w:r>
+          </w:hyperlink>
+        </w:p>
+        <w:p>
+          <w:pPr>
+            <w:pStyle w:val="TOC2"/>
+            <w:tabs>
+              <w:tab w:val="right" w:leader="dot" w:pos="9350"/>
+            </w:tabs>
+            <w:rPr>
+              <w:rFonts w:eastAsiaTheme="minorEastAsia" w:cstheme="minorBidi"/>
+              <w:b w:val="0"/>
+              <w:bCs w:val="0"/>
+              <w:noProof/>
+              <w:sz w:val="24"/>
+              <w:szCs w:val="24"/>
+              <w:lang w:val="en-IE" w:eastAsia="en-GB"/>
+            </w:rPr>
+          </w:pPr>
+          <w:hyperlink w:anchor="_Toc34294109" w:history="1">
+            <w:r>
+              <w:rPr>
+                <w:rStyle w:val="Hyperlink"/>
+                <w:noProof/>
+              </w:rPr>
               <w:t>Data tier</w:t>
             </w:r>
             <w:r>
@@ -475,7 +553,7 @@
                 <w:noProof/>
                 <w:webHidden/>
               </w:rPr>
-              <w:instrText xml:space="preserve"> PAGEREF _Toc34249060 \h </w:instrText>
+              <w:instrText xml:space="preserve"> PAGEREF _Toc34294109 \h </w:instrText>
             </w:r>
             <w:r>
               <w:rPr>
@@ -519,12 +597,10 @@
               <w:i w:val="0"/>
               <w:iCs w:val="0"/>
               <w:noProof/>
-              <w:sz w:val="22"/>
-              <w:szCs w:val="22"/>
-              <w:lang w:val="en-IE" w:eastAsia="en-IE"/>
+              <w:lang w:val="en-IE" w:eastAsia="en-GB"/>
             </w:rPr>
           </w:pPr>
-          <w:hyperlink w:anchor="_Toc34249061" w:history="1">
+          <w:hyperlink w:anchor="_Toc34294110" w:history="1">
             <w:r>
               <w:rPr>
                 <w:rStyle w:val="Hyperlink"/>
@@ -551,7 +627,7 @@
                 <w:noProof/>
                 <w:webHidden/>
               </w:rPr>
-              <w:instrText xml:space="preserve"> PAGEREF _Toc34249061 \h </w:instrText>
+              <w:instrText xml:space="preserve"> PAGEREF _Toc34294110 \h </w:instrText>
             </w:r>
             <w:r>
               <w:rPr>
@@ -571,7 +647,7 @@
                 <w:noProof/>
                 <w:webHidden/>
               </w:rPr>
-              <w:t>3</w:t>
+              <w:t>4</w:t>
             </w:r>
             <w:r>
               <w:rPr>
@@ -595,12 +671,10 @@
               <w:i w:val="0"/>
               <w:iCs w:val="0"/>
               <w:noProof/>
-              <w:sz w:val="22"/>
-              <w:szCs w:val="22"/>
-              <w:lang w:val="en-IE" w:eastAsia="en-IE"/>
+              <w:lang w:val="en-IE" w:eastAsia="en-GB"/>
             </w:rPr>
           </w:pPr>
-          <w:hyperlink w:anchor="_Toc34249062" w:history="1">
+          <w:hyperlink w:anchor="_Toc34294111" w:history="1">
             <w:r>
               <w:rPr>
                 <w:rStyle w:val="Hyperlink"/>
@@ -627,7 +701,7 @@
                 <w:noProof/>
                 <w:webHidden/>
               </w:rPr>
-              <w:instrText xml:space="preserve"> PAGEREF _Toc34249062 \h </w:instrText>
+              <w:instrText xml:space="preserve"> PAGEREF _Toc34294111 \h </w:instrText>
             </w:r>
             <w:r>
               <w:rPr>
@@ -669,10 +743,12 @@
               <w:b w:val="0"/>
               <w:bCs w:val="0"/>
               <w:noProof/>
-              <w:lang w:val="en-IE" w:eastAsia="en-IE"/>
+              <w:sz w:val="24"/>
+              <w:szCs w:val="24"/>
+              <w:lang w:val="en-IE" w:eastAsia="en-GB"/>
             </w:rPr>
           </w:pPr>
-          <w:hyperlink w:anchor="_Toc34249063" w:history="1">
+          <w:hyperlink w:anchor="_Toc34294112" w:history="1">
             <w:r>
               <w:rPr>
                 <w:rStyle w:val="Hyperlink"/>
@@ -699,7 +775,7 @@
                 <w:noProof/>
                 <w:webHidden/>
               </w:rPr>
-              <w:instrText xml:space="preserve"> PAGEREF _Toc34249063 \h </w:instrText>
+              <w:instrText xml:space="preserve"> PAGEREF _Toc34294112 \h </w:instrText>
             </w:r>
             <w:r>
               <w:rPr>
@@ -741,10 +817,12 @@
               <w:b w:val="0"/>
               <w:bCs w:val="0"/>
               <w:noProof/>
-              <w:lang w:val="en-IE" w:eastAsia="en-IE"/>
+              <w:sz w:val="24"/>
+              <w:szCs w:val="24"/>
+              <w:lang w:val="en-IE" w:eastAsia="en-GB"/>
             </w:rPr>
           </w:pPr>
-          <w:hyperlink w:anchor="_Toc34249064" w:history="1">
+          <w:hyperlink w:anchor="_Toc34294113" w:history="1">
             <w:r>
               <w:rPr>
                 <w:rStyle w:val="Hyperlink"/>
@@ -771,7 +849,7 @@
                 <w:noProof/>
                 <w:webHidden/>
               </w:rPr>
-              <w:instrText xml:space="preserve"> PAGEREF _Toc34249064 \h </w:instrText>
+              <w:instrText xml:space="preserve"> PAGEREF _Toc34294113 \h </w:instrText>
             </w:r>
             <w:r>
               <w:rPr>
@@ -813,10 +891,12 @@
               <w:b w:val="0"/>
               <w:bCs w:val="0"/>
               <w:noProof/>
-              <w:lang w:val="en-IE" w:eastAsia="en-IE"/>
+              <w:sz w:val="24"/>
+              <w:szCs w:val="24"/>
+              <w:lang w:val="en-IE" w:eastAsia="en-GB"/>
             </w:rPr>
           </w:pPr>
-          <w:hyperlink w:anchor="_Toc34249065" w:history="1">
+          <w:hyperlink w:anchor="_Toc34294114" w:history="1">
             <w:r>
               <w:rPr>
                 <w:rStyle w:val="Hyperlink"/>
@@ -843,7 +923,7 @@
                 <w:noProof/>
                 <w:webHidden/>
               </w:rPr>
-              <w:instrText xml:space="preserve"> PAGEREF _Toc34249065 \h </w:instrText>
+              <w:instrText xml:space="preserve"> PAGEREF _Toc34294114 \h </w:instrText>
             </w:r>
             <w:r>
               <w:rPr>
@@ -863,7 +943,7 @@
                 <w:noProof/>
                 <w:webHidden/>
               </w:rPr>
-              <w:t>6</w:t>
+              <w:t>7</w:t>
             </w:r>
             <w:r>
               <w:rPr>
@@ -887,12 +967,10 @@
               <w:i w:val="0"/>
               <w:iCs w:val="0"/>
               <w:noProof/>
-              <w:sz w:val="22"/>
-              <w:szCs w:val="22"/>
-              <w:lang w:val="en-IE" w:eastAsia="en-IE"/>
+              <w:lang w:val="en-IE" w:eastAsia="en-GB"/>
             </w:rPr>
           </w:pPr>
-          <w:hyperlink w:anchor="_Toc34249066" w:history="1">
+          <w:hyperlink w:anchor="_Toc34294115" w:history="1">
             <w:r>
               <w:rPr>
                 <w:rStyle w:val="Hyperlink"/>
@@ -919,7 +997,7 @@
                 <w:noProof/>
                 <w:webHidden/>
               </w:rPr>
-              <w:instrText xml:space="preserve"> PAGEREF _Toc34249066 \h </w:instrText>
+              <w:instrText xml:space="preserve"> PAGEREF _Toc34294115 \h </w:instrText>
             </w:r>
             <w:r>
               <w:rPr>
@@ -939,7 +1017,7 @@
                 <w:noProof/>
                 <w:webHidden/>
               </w:rPr>
-              <w:t>6</w:t>
+              <w:t>7</w:t>
             </w:r>
             <w:r>
               <w:rPr>
@@ -977,7 +1055,7 @@
       <w:pPr>
         <w:pStyle w:val="Heading1"/>
       </w:pPr>
-      <w:bookmarkStart w:id="2" w:name="_Toc34249056"/>
+      <w:bookmarkStart w:id="2" w:name="_Toc34294104"/>
       <w:r>
         <w:t>Project definition</w:t>
       </w:r>
@@ -1049,6 +1127,7 @@
       <w:pPr>
         <w:rPr>
           <w:rFonts w:asciiTheme="majorHAnsi" w:eastAsiaTheme="majorEastAsia" w:hAnsiTheme="majorHAnsi" w:cstheme="majorBidi"/>
+          <w:noProof/>
           <w:color w:val="FF0000"/>
           <w:sz w:val="24"/>
           <w:szCs w:val="24"/>
@@ -1082,10 +1161,10 @@
             <v:path o:extrusionok="f" gradientshapeok="t" o:connecttype="rect"/>
             <o:lock v:ext="edit" aspectratio="t"/>
           </v:shapetype>
-          <v:shape id="_x0000_i1025" type="#_x0000_t75" alt="" style="width:76.2pt;height:48pt;mso-width-percent:0;mso-height-percent:0;mso-width-percent:0;mso-height-percent:0" o:ole="">
+          <v:shape id="_x0000_i1026" type="#_x0000_t75" alt="" style="width:76pt;height:48pt;mso-width-percent:0;mso-height-percent:0;mso-width-percent:0;mso-height-percent:0" o:ole="">
             <v:imagedata r:id="rId6" o:title=""/>
           </v:shape>
-          <o:OLEObject Type="Embed" ProgID="Word.Document.12" ShapeID="_x0000_i1025" DrawAspect="Icon" ObjectID="_1644861817" r:id="rId7">
+          <o:OLEObject Type="Embed" ProgID="Word.Document.12" ShapeID="_x0000_i1026" DrawAspect="Icon" ObjectID="_1644906862" r:id="rId7">
             <o:FieldCodes>\s</o:FieldCodes>
           </o:OLEObject>
         </w:object>
@@ -1093,9 +1172,19 @@
     </w:p>
     <w:p>
       <w:pPr>
+        <w:rPr>
+          <w:rFonts w:asciiTheme="majorHAnsi" w:eastAsiaTheme="majorEastAsia" w:hAnsiTheme="majorHAnsi" w:cstheme="majorBidi"/>
+          <w:color w:val="FF0000"/>
+          <w:sz w:val="24"/>
+          <w:szCs w:val="24"/>
+        </w:rPr>
+      </w:pPr>
+    </w:p>
+    <w:p>
+      <w:pPr>
         <w:pStyle w:val="Heading2"/>
       </w:pPr>
-      <w:bookmarkStart w:id="4" w:name="_Toc34249057"/>
+      <w:bookmarkStart w:id="4" w:name="_Toc34294105"/>
       <w:r>
         <w:t xml:space="preserve">Application source </w:t>
       </w:r>
@@ -1104,9 +1193,11 @@
       </w:r>
       <w:bookmarkEnd w:id="4"/>
     </w:p>
+    <w:p/>
     <w:bookmarkStart w:id="5" w:name="_Hlk34249052"/>
     <w:p>
       <w:r>
+        <w:lastRenderedPageBreak/>
         <w:fldChar w:fldCharType="begin"/>
       </w:r>
       <w:r>
@@ -1123,6 +1214,59 @@
       </w:r>
       <w:r>
         <w:fldChar w:fldCharType="end"/>
+      </w:r>
+    </w:p>
+    <w:p>
+      <w:pPr>
+        <w:pStyle w:val="Heading2"/>
+      </w:pPr>
+      <w:bookmarkStart w:id="6" w:name="_Toc34294106"/>
+      <w:r>
+        <w:t>Application Login details</w:t>
+      </w:r>
+      <w:bookmarkEnd w:id="6"/>
+    </w:p>
+    <w:p/>
+    <w:p>
+      <w:pPr>
+        <w:rPr>
+          <w:rFonts w:ascii="AppleSystemUIFontBold" w:hAnsi="AppleSystemUIFontBold" w:cs="AppleSystemUIFontBold"/>
+          <w:color w:val="FF0000"/>
+          <w:sz w:val="24"/>
+          <w:szCs w:val="24"/>
+          <w:lang w:val="en-GB"/>
+        </w:rPr>
+      </w:pPr>
+      <w:r>
+        <w:rPr>
+          <w:rFonts w:ascii="AppleSystemUIFontBold" w:hAnsi="AppleSystemUIFontBold" w:cs="AppleSystemUIFontBold"/>
+          <w:color w:val="FF0000"/>
+          <w:sz w:val="24"/>
+          <w:szCs w:val="24"/>
+          <w:lang w:val="en-GB"/>
+        </w:rPr>
+        <w:t>Username: Admin</w:t>
+      </w:r>
+    </w:p>
+    <w:p>
+      <w:pPr>
+        <w:rPr>
+          <w:rFonts w:ascii="AppleSystemUIFontBold" w:hAnsi="AppleSystemUIFontBold" w:cs="AppleSystemUIFontBold"/>
+          <w:color w:val="FF0000"/>
+          <w:sz w:val="24"/>
+          <w:szCs w:val="24"/>
+          <w:lang w:val="en-GB"/>
+        </w:rPr>
+      </w:pPr>
+      <w:r>
+        <w:rPr>
+          <w:rFonts w:ascii="AppleSystemUIFontBold" w:hAnsi="AppleSystemUIFontBold" w:cs="AppleSystemUIFontBold"/>
+          <w:color w:val="FF0000"/>
+          <w:sz w:val="24"/>
+          <w:szCs w:val="24"/>
+          <w:lang w:val="en-GB"/>
+        </w:rPr>
+        <w:t>Password: Admin</w:t>
       </w:r>
     </w:p>
     <w:bookmarkEnd w:id="5"/>
@@ -1154,7 +1298,6 @@
         </w:rPr>
         <w:t xml:space="preserve">application integrates Visual studios UX forms, </w:t>
       </w:r>
-      <w:proofErr w:type="spellStart"/>
       <w:r>
         <w:rPr>
           <w:rFonts w:asciiTheme="majorHAnsi" w:eastAsiaTheme="majorEastAsia" w:hAnsiTheme="majorHAnsi" w:cstheme="majorBidi"/>
@@ -1162,9 +1305,8 @@
           <w:sz w:val="24"/>
           <w:szCs w:val="24"/>
         </w:rPr>
-        <w:t>c#</w:t>
-      </w:r>
-      <w:proofErr w:type="spellEnd"/>
+        <w:t>C</w:t>
+      </w:r>
       <w:r>
         <w:rPr>
           <w:rFonts w:asciiTheme="majorHAnsi" w:eastAsiaTheme="majorEastAsia" w:hAnsiTheme="majorHAnsi" w:cstheme="majorBidi"/>
@@ -1172,7 +1314,7 @@
           <w:sz w:val="24"/>
           <w:szCs w:val="24"/>
         </w:rPr>
-        <w:t xml:space="preserve"> code </w:t>
+        <w:t xml:space="preserve"># code </w:t>
       </w:r>
       <w:r>
         <w:rPr>
@@ -1227,7 +1369,6 @@
           <w:sz w:val="24"/>
           <w:szCs w:val="24"/>
         </w:rPr>
-        <w:lastRenderedPageBreak/>
         <w:t>The application will also enable Administrative staff to save student information in an XML format.</w:t>
       </w:r>
     </w:p>
@@ -1245,16 +1386,22 @@
       <w:pPr>
         <w:pStyle w:val="Heading2"/>
       </w:pPr>
-      <w:bookmarkStart w:id="6" w:name="_Toc34249058"/>
+      <w:bookmarkStart w:id="7" w:name="_Toc34294107"/>
       <w:r>
         <w:t>Presentation tier</w:t>
       </w:r>
-      <w:bookmarkEnd w:id="6"/>
+      <w:bookmarkEnd w:id="7"/>
     </w:p>
     <w:p/>
     <w:p>
       <w:r>
-        <w:t>This application incorporates  standard Forms UX interface</w:t>
+        <w:t xml:space="preserve">This application </w:t>
+      </w:r>
+      <w:r>
+        <w:t>incorporates standard</w:t>
+      </w:r>
+      <w:r>
+        <w:t xml:space="preserve"> Forms UX interface</w:t>
       </w:r>
       <w:r>
         <w:t>s</w:t>
@@ -1343,9 +1490,15 @@
     </w:p>
     <w:p>
       <w:r>
+        <w:t>See example UX below.</w:t>
+      </w:r>
+    </w:p>
+    <w:p>
+      <w:r>
         <w:rPr>
           <w:noProof/>
         </w:rPr>
+        <w:lastRenderedPageBreak/>
         <w:drawing>
           <wp:inline distT="0" distB="0" distL="0" distR="0" wp14:anchorId="7CB0F1F8" wp14:editId="20D6E472">
             <wp:extent cx="5943600" cy="3561715"/>
@@ -1398,11 +1551,11 @@
       <w:pPr>
         <w:pStyle w:val="Heading2"/>
       </w:pPr>
-      <w:bookmarkStart w:id="7" w:name="_Toc34249059"/>
+      <w:bookmarkStart w:id="8" w:name="_Toc34294108"/>
       <w:r>
         <w:t>Business tier</w:t>
       </w:r>
-      <w:bookmarkEnd w:id="7"/>
+      <w:bookmarkEnd w:id="8"/>
     </w:p>
     <w:p/>
     <w:p>
@@ -1461,126 +1614,377 @@
       <w:pPr>
         <w:pStyle w:val="Heading2"/>
       </w:pPr>
-      <w:bookmarkStart w:id="8" w:name="_Toc34249060"/>
-      <w:r>
+      <w:bookmarkStart w:id="9" w:name="_Toc34294109"/>
+      <w:r>
+        <w:t>Data tier</w:t>
+      </w:r>
+      <w:bookmarkEnd w:id="9"/>
+    </w:p>
+    <w:p>
+      <w:pPr>
+        <w:rPr>
+          <w:rFonts w:ascii="AppleSystemUIFontBold" w:hAnsi="AppleSystemUIFontBold" w:cs="AppleSystemUIFontBold"/>
+          <w:sz w:val="24"/>
+          <w:szCs w:val="24"/>
+          <w:lang w:val="en-GB"/>
+        </w:rPr>
+      </w:pPr>
+    </w:p>
+    <w:p>
+      <w:pPr>
+        <w:rPr>
+          <w:rFonts w:ascii="AppleSystemUIFontBold" w:hAnsi="AppleSystemUIFontBold" w:cs="AppleSystemUIFontBold"/>
+          <w:sz w:val="24"/>
+          <w:szCs w:val="24"/>
+          <w:lang w:val="en-GB"/>
+        </w:rPr>
+      </w:pPr>
+      <w:r>
+        <w:rPr>
+          <w:rFonts w:ascii="AppleSystemUIFontBold" w:hAnsi="AppleSystemUIFontBold" w:cs="AppleSystemUIFontBold"/>
+          <w:sz w:val="24"/>
+          <w:szCs w:val="24"/>
+          <w:lang w:val="en-GB"/>
+        </w:rPr>
+        <w:t xml:space="preserve">Backend utilizes </w:t>
+      </w:r>
+      <w:r>
+        <w:rPr>
+          <w:rFonts w:ascii="AppleSystemUIFontBold" w:hAnsi="AppleSystemUIFontBold" w:cs="AppleSystemUIFontBold"/>
+          <w:sz w:val="24"/>
+          <w:szCs w:val="24"/>
+          <w:lang w:val="en-GB"/>
+        </w:rPr>
+        <w:t>Vi</w:t>
+      </w:r>
+      <w:r>
+        <w:rPr>
+          <w:rFonts w:ascii="AppleSystemUIFontBold" w:hAnsi="AppleSystemUIFontBold" w:cs="AppleSystemUIFontBold"/>
+          <w:sz w:val="24"/>
+          <w:szCs w:val="24"/>
+          <w:lang w:val="en-GB"/>
+        </w:rPr>
+        <w:t>sual studios local DB Connection service to allow a local SQL DB within the SDK</w:t>
+      </w:r>
+    </w:p>
+    <w:p>
+      <w:r>
+        <w:rPr>
+          <w:rFonts w:ascii="AppleSystemUIFontBold" w:hAnsi="AppleSystemUIFontBold" w:cs="AppleSystemUIFontBold"/>
+          <w:sz w:val="24"/>
+          <w:szCs w:val="24"/>
+          <w:lang w:val="en-GB"/>
+        </w:rPr>
+        <w:t>SQL Initialisation script has been add</w:t>
+      </w:r>
+      <w:r>
+        <w:rPr>
+          <w:rFonts w:ascii="AppleSystemUIFontBold" w:hAnsi="AppleSystemUIFontBold" w:cs="AppleSystemUIFontBold"/>
+          <w:sz w:val="24"/>
+          <w:szCs w:val="24"/>
+          <w:lang w:val="en-GB"/>
+        </w:rPr>
+        <w:t>ed</w:t>
+      </w:r>
+      <w:r>
+        <w:rPr>
+          <w:rFonts w:ascii="AppleSystemUIFontBold" w:hAnsi="AppleSystemUIFontBold" w:cs="AppleSystemUIFontBold"/>
+          <w:sz w:val="24"/>
+          <w:szCs w:val="24"/>
+          <w:lang w:val="en-GB"/>
+        </w:rPr>
+        <w:t xml:space="preserve"> below</w:t>
+      </w:r>
+      <w:r>
+        <w:rPr>
+          <w:rFonts w:ascii="AppleSystemUIFontBold" w:hAnsi="AppleSystemUIFontBold" w:cs="AppleSystemUIFontBold"/>
+          <w:sz w:val="24"/>
+          <w:szCs w:val="24"/>
+          <w:lang w:val="en-GB"/>
+        </w:rPr>
+        <w:t xml:space="preserve">. It can also be found at the </w:t>
+      </w:r>
+      <w:proofErr w:type="spellStart"/>
+      <w:r>
+        <w:rPr>
+          <w:rFonts w:ascii="AppleSystemUIFontBold" w:hAnsi="AppleSystemUIFontBold" w:cs="AppleSystemUIFontBold"/>
+          <w:sz w:val="24"/>
+          <w:szCs w:val="24"/>
+          <w:lang w:val="en-GB"/>
+        </w:rPr>
+        <w:t>gibhub</w:t>
+      </w:r>
+      <w:proofErr w:type="spellEnd"/>
+      <w:r>
+        <w:rPr>
+          <w:rFonts w:ascii="AppleSystemUIFontBold" w:hAnsi="AppleSystemUIFontBold" w:cs="AppleSystemUIFontBold"/>
+          <w:sz w:val="24"/>
+          <w:szCs w:val="24"/>
+          <w:lang w:val="en-GB"/>
+        </w:rPr>
+        <w:t xml:space="preserve"> address </w:t>
+      </w:r>
+      <w:r>
+        <w:rPr>
+          <w:rFonts w:ascii="AppleSystemUIFontBold" w:hAnsi="AppleSystemUIFontBold" w:cs="AppleSystemUIFontBold"/>
+          <w:sz w:val="24"/>
+          <w:szCs w:val="24"/>
+          <w:lang w:val="en-GB"/>
+        </w:rPr>
+        <w:t xml:space="preserve">supplied </w:t>
+      </w:r>
+      <w:hyperlink r:id="rId9" w:history="1">
+        <w:r>
+          <w:rPr>
+            <w:rStyle w:val="Hyperlink"/>
+          </w:rPr>
+          <w:t>https://github.com/emyles1/AdvProgram</w:t>
+        </w:r>
+      </w:hyperlink>
+    </w:p>
+    <w:p>
+      <w:pPr>
+        <w:rPr>
+          <w:rFonts w:ascii="AppleSystemUIFontBold" w:hAnsi="AppleSystemUIFontBold" w:cs="AppleSystemUIFontBold"/>
+          <w:sz w:val="24"/>
+          <w:szCs w:val="24"/>
+          <w:lang w:val="en-GB"/>
+        </w:rPr>
+      </w:pPr>
+      <w:r>
+        <w:rPr>
+          <w:rFonts w:ascii="AppleSystemUIFontBold" w:hAnsi="AppleSystemUIFontBold" w:cs="AppleSystemUIFontBold"/>
+          <w:sz w:val="24"/>
+          <w:szCs w:val="24"/>
+          <w:lang w:val="en-GB"/>
+        </w:rPr>
+        <w:t xml:space="preserve"> </w:t>
+      </w:r>
+      <w:r>
+        <w:rPr>
+          <w:rFonts w:ascii="AppleSystemUIFontBold" w:hAnsi="AppleSystemUIFontBold" w:cs="AppleSystemUIFontBold"/>
+          <w:sz w:val="24"/>
+          <w:szCs w:val="24"/>
+          <w:lang w:val="en-GB"/>
+        </w:rPr>
+        <w:t>(</w:t>
+      </w:r>
+      <w:proofErr w:type="spellStart"/>
+      <w:r>
+        <w:rPr>
+          <w:rFonts w:ascii="AppleSystemUIFontBold" w:hAnsi="AppleSystemUIFontBold" w:cs="AppleSystemUIFontBold"/>
+          <w:sz w:val="24"/>
+          <w:szCs w:val="24"/>
+          <w:lang w:val="en-GB"/>
+        </w:rPr>
+        <w:t>Initiate.sql</w:t>
+      </w:r>
+      <w:proofErr w:type="spellEnd"/>
+      <w:r>
+        <w:rPr>
+          <w:rFonts w:ascii="AppleSystemUIFontBold" w:hAnsi="AppleSystemUIFontBold" w:cs="AppleSystemUIFontBold"/>
+          <w:sz w:val="24"/>
+          <w:szCs w:val="24"/>
+          <w:lang w:val="en-GB"/>
+        </w:rPr>
+        <w:t>)</w:t>
+      </w:r>
+    </w:p>
+    <w:p>
+      <w:pPr>
+        <w:rPr>
+          <w:rFonts w:ascii="AppleSystemUIFontBold" w:hAnsi="AppleSystemUIFontBold" w:cs="AppleSystemUIFontBold"/>
+          <w:color w:val="FF0000"/>
+          <w:sz w:val="24"/>
+          <w:szCs w:val="24"/>
+          <w:lang w:val="en-GB"/>
+        </w:rPr>
+      </w:pPr>
+    </w:p>
+    <w:p>
+      <w:pPr>
+        <w:rPr>
+          <w:rFonts w:ascii="AppleSystemUIFontBold" w:hAnsi="AppleSystemUIFontBold" w:cs="AppleSystemUIFontBold"/>
+          <w:color w:val="FF0000"/>
+          <w:sz w:val="24"/>
+          <w:szCs w:val="24"/>
+          <w:lang w:val="en-GB"/>
+        </w:rPr>
+      </w:pPr>
+      <w:r>
+        <w:rPr>
+          <w:rFonts w:ascii="AppleSystemUIFontBold" w:hAnsi="AppleSystemUIFontBold" w:cs="AppleSystemUIFontBold"/>
+          <w:noProof/>
+          <w:color w:val="FF0000"/>
+          <w:sz w:val="24"/>
+          <w:szCs w:val="24"/>
+          <w:lang w:val="en-GB"/>
+        </w:rPr>
+        <w:object w:dxaOrig="1520" w:dyaOrig="985" w14:anchorId="5AC93204">
+          <v:shape id="_x0000_i1025" type="#_x0000_t75" alt="" style="width:76pt;height:49pt;mso-width-percent:0;mso-height-percent:0;mso-width-percent:0;mso-height-percent:0" o:ole="">
+            <v:imagedata r:id="rId10" o:title=""/>
+          </v:shape>
+          <o:OLEObject Type="Embed" ProgID="Package" ShapeID="_x0000_i1025" DrawAspect="Icon" ObjectID="_1644906863" r:id="rId11"/>
+        </w:object>
+      </w:r>
+    </w:p>
+    <w:p>
+      <w:pPr>
+        <w:rPr>
+          <w:rFonts w:ascii="AppleSystemUIFontBold" w:hAnsi="AppleSystemUIFontBold" w:cs="AppleSystemUIFontBold"/>
+          <w:color w:val="FF0000"/>
+          <w:sz w:val="24"/>
+          <w:szCs w:val="24"/>
+          <w:lang w:val="en-GB"/>
+        </w:rPr>
+      </w:pPr>
+    </w:p>
+    <w:p>
+      <w:pPr>
+        <w:rPr>
+          <w:rFonts w:ascii="AppleSystemUIFontBold" w:hAnsi="AppleSystemUIFontBold" w:cs="AppleSystemUIFontBold"/>
+          <w:color w:val="000000" w:themeColor="text1"/>
+          <w:sz w:val="24"/>
+          <w:szCs w:val="24"/>
+          <w:lang w:val="en-GB"/>
+        </w:rPr>
+      </w:pPr>
+      <w:r>
+        <w:rPr>
+          <w:rFonts w:ascii="AppleSystemUIFontBold" w:hAnsi="AppleSystemUIFontBold" w:cs="AppleSystemUIFontBold"/>
+          <w:color w:val="000000" w:themeColor="text1"/>
+          <w:sz w:val="24"/>
+          <w:szCs w:val="24"/>
+          <w:lang w:val="en-GB"/>
+        </w:rPr>
         <w:lastRenderedPageBreak/>
-        <w:t>Data tier</w:t>
-      </w:r>
-      <w:bookmarkEnd w:id="8"/>
-    </w:p>
-    <w:p>
-      <w:pPr>
-        <w:rPr>
-          <w:rFonts w:ascii="AppleSystemUIFontBold" w:hAnsi="AppleSystemUIFontBold" w:cs="AppleSystemUIFontBold"/>
-          <w:sz w:val="24"/>
-          <w:szCs w:val="24"/>
-          <w:lang w:val="en-GB"/>
-        </w:rPr>
-      </w:pPr>
-    </w:p>
-    <w:p>
-      <w:pPr>
-        <w:rPr>
-          <w:rFonts w:ascii="AppleSystemUIFontBold" w:hAnsi="AppleSystemUIFontBold" w:cs="AppleSystemUIFontBold"/>
-          <w:sz w:val="24"/>
-          <w:szCs w:val="24"/>
-          <w:lang w:val="en-GB"/>
-        </w:rPr>
-      </w:pPr>
-      <w:r>
-        <w:rPr>
-          <w:rFonts w:ascii="AppleSystemUIFontBold" w:hAnsi="AppleSystemUIFontBold" w:cs="AppleSystemUIFontBold"/>
-          <w:sz w:val="24"/>
-          <w:szCs w:val="24"/>
-          <w:lang w:val="en-GB"/>
-        </w:rPr>
-        <w:t xml:space="preserve">Backend utilizes </w:t>
-      </w:r>
-      <w:r>
-        <w:rPr>
-          <w:rFonts w:ascii="AppleSystemUIFontBold" w:hAnsi="AppleSystemUIFontBold" w:cs="AppleSystemUIFontBold"/>
-          <w:sz w:val="24"/>
-          <w:szCs w:val="24"/>
-          <w:lang w:val="en-GB"/>
-        </w:rPr>
-        <w:t>Vi</w:t>
-      </w:r>
-      <w:r>
-        <w:rPr>
-          <w:rFonts w:ascii="AppleSystemUIFontBold" w:hAnsi="AppleSystemUIFontBold" w:cs="AppleSystemUIFontBold"/>
-          <w:sz w:val="24"/>
-          <w:szCs w:val="24"/>
-          <w:lang w:val="en-GB"/>
-        </w:rPr>
-        <w:t>sual studios local DB Connection service to allow a local SQL DB within the SDK</w:t>
-      </w:r>
-    </w:p>
-    <w:p>
-      <w:pPr>
-        <w:rPr>
-          <w:rFonts w:ascii="AppleSystemUIFontBold" w:hAnsi="AppleSystemUIFontBold" w:cs="AppleSystemUIFontBold"/>
-          <w:sz w:val="24"/>
-          <w:szCs w:val="24"/>
-          <w:lang w:val="en-GB"/>
-        </w:rPr>
-      </w:pPr>
-      <w:r>
-        <w:rPr>
-          <w:rFonts w:ascii="AppleSystemUIFontBold" w:hAnsi="AppleSystemUIFontBold" w:cs="AppleSystemUIFontBold"/>
-          <w:sz w:val="24"/>
-          <w:szCs w:val="24"/>
-          <w:lang w:val="en-GB"/>
-        </w:rPr>
-        <w:t>SQL Initialisation script has been add below</w:t>
-      </w:r>
-      <w:r>
-        <w:rPr>
-          <w:rFonts w:ascii="AppleSystemUIFontBold" w:hAnsi="AppleSystemUIFontBold" w:cs="AppleSystemUIFontBold"/>
-          <w:sz w:val="24"/>
-          <w:szCs w:val="24"/>
-          <w:lang w:val="en-GB"/>
-        </w:rPr>
-        <w:t xml:space="preserve">. It can also be found at the </w:t>
+        <w:t xml:space="preserve">The script will require an existing DB to be created called </w:t>
       </w:r>
       <w:proofErr w:type="spellStart"/>
       <w:r>
         <w:rPr>
           <w:rFonts w:ascii="AppleSystemUIFontBold" w:hAnsi="AppleSystemUIFontBold" w:cs="AppleSystemUIFontBold"/>
-          <w:sz w:val="24"/>
-          <w:szCs w:val="24"/>
-          <w:lang w:val="en-GB"/>
-        </w:rPr>
-        <w:t>gibhub</w:t>
+          <w:color w:val="000000" w:themeColor="text1"/>
+          <w:sz w:val="24"/>
+          <w:szCs w:val="24"/>
+          <w:lang w:val="en-GB"/>
+        </w:rPr>
+        <w:t>StudentDB</w:t>
       </w:r>
       <w:proofErr w:type="spellEnd"/>
       <w:r>
         <w:rPr>
           <w:rFonts w:ascii="AppleSystemUIFontBold" w:hAnsi="AppleSystemUIFontBold" w:cs="AppleSystemUIFontBold"/>
-          <w:sz w:val="24"/>
-          <w:szCs w:val="24"/>
-          <w:lang w:val="en-GB"/>
-        </w:rPr>
-        <w:t xml:space="preserve"> address above (</w:t>
+          <w:color w:val="000000" w:themeColor="text1"/>
+          <w:sz w:val="24"/>
+          <w:szCs w:val="24"/>
+          <w:lang w:val="en-GB"/>
+        </w:rPr>
+        <w:t>.</w:t>
+      </w:r>
+    </w:p>
+    <w:p>
+      <w:pPr>
+        <w:rPr>
+          <w:rFonts w:ascii="AppleSystemUIFontBold" w:hAnsi="AppleSystemUIFontBold" w:cs="AppleSystemUIFontBold"/>
+          <w:color w:val="000000" w:themeColor="text1"/>
+          <w:sz w:val="24"/>
+          <w:szCs w:val="24"/>
+          <w:lang w:val="en-GB"/>
+        </w:rPr>
+      </w:pPr>
+      <w:r>
+        <w:rPr>
+          <w:rFonts w:ascii="AppleSystemUIFontBold" w:hAnsi="AppleSystemUIFontBold" w:cs="AppleSystemUIFontBold"/>
+          <w:color w:val="000000" w:themeColor="text1"/>
+          <w:sz w:val="24"/>
+          <w:szCs w:val="24"/>
+          <w:lang w:val="en-GB"/>
+        </w:rPr>
+        <w:t>A Connection string will also have to be manual</w:t>
+      </w:r>
+      <w:r>
+        <w:rPr>
+          <w:rFonts w:ascii="AppleSystemUIFontBold" w:hAnsi="AppleSystemUIFontBold" w:cs="AppleSystemUIFontBold"/>
+          <w:color w:val="000000" w:themeColor="text1"/>
+          <w:sz w:val="24"/>
+          <w:szCs w:val="24"/>
+          <w:lang w:val="en-GB"/>
+        </w:rPr>
+        <w:t>l</w:t>
+      </w:r>
+      <w:r>
+        <w:rPr>
+          <w:rFonts w:ascii="AppleSystemUIFontBold" w:hAnsi="AppleSystemUIFontBold" w:cs="AppleSystemUIFontBold"/>
+          <w:color w:val="000000" w:themeColor="text1"/>
+          <w:sz w:val="24"/>
+          <w:szCs w:val="24"/>
+          <w:lang w:val="en-GB"/>
+        </w:rPr>
+        <w:t xml:space="preserve">y added to </w:t>
       </w:r>
       <w:proofErr w:type="spellStart"/>
       <w:r>
         <w:rPr>
           <w:rFonts w:ascii="AppleSystemUIFontBold" w:hAnsi="AppleSystemUIFontBold" w:cs="AppleSystemUIFontBold"/>
-          <w:sz w:val="24"/>
-          <w:szCs w:val="24"/>
-          <w:lang w:val="en-GB"/>
-        </w:rPr>
-        <w:t>Initiate.sql</w:t>
+          <w:color w:val="000000" w:themeColor="text1"/>
+          <w:sz w:val="24"/>
+          <w:szCs w:val="24"/>
+          <w:lang w:val="en-GB"/>
+        </w:rPr>
+        <w:t>AppConfig.file</w:t>
       </w:r>
       <w:proofErr w:type="spellEnd"/>
       <w:r>
         <w:rPr>
           <w:rFonts w:ascii="AppleSystemUIFontBold" w:hAnsi="AppleSystemUIFontBold" w:cs="AppleSystemUIFontBold"/>
-          <w:sz w:val="24"/>
-          <w:szCs w:val="24"/>
-          <w:lang w:val="en-GB"/>
-        </w:rPr>
-        <w:t>)</w:t>
+          <w:color w:val="000000" w:themeColor="text1"/>
+          <w:sz w:val="24"/>
+          <w:szCs w:val="24"/>
+          <w:lang w:val="en-GB"/>
+        </w:rPr>
+        <w:t>.</w:t>
+      </w:r>
+      <w:r>
+        <w:rPr>
+          <w:rFonts w:ascii="AppleSystemUIFontBold" w:hAnsi="AppleSystemUIFontBold" w:cs="AppleSystemUIFontBold"/>
+          <w:color w:val="000000" w:themeColor="text1"/>
+          <w:sz w:val="24"/>
+          <w:szCs w:val="24"/>
+          <w:lang w:val="en-GB"/>
+        </w:rPr>
+        <w:t xml:space="preserve"> </w:t>
+      </w:r>
+    </w:p>
+    <w:p>
+      <w:pPr>
+        <w:rPr>
+          <w:rFonts w:ascii="AppleSystemUIFontBold" w:hAnsi="AppleSystemUIFontBold" w:cs="AppleSystemUIFontBold"/>
+          <w:color w:val="000000" w:themeColor="text1"/>
+          <w:sz w:val="24"/>
+          <w:szCs w:val="24"/>
+          <w:lang w:val="en-GB"/>
+        </w:rPr>
+      </w:pPr>
+      <w:r>
+        <w:rPr>
+          <w:rFonts w:ascii="AppleSystemUIFontBold" w:hAnsi="AppleSystemUIFontBold" w:cs="AppleSystemUIFontBold"/>
+          <w:color w:val="000000" w:themeColor="text1"/>
+          <w:sz w:val="24"/>
+          <w:szCs w:val="24"/>
+          <w:lang w:val="en-GB"/>
+        </w:rPr>
+        <w:t xml:space="preserve">Once all has been created and linked up. Login </w:t>
+      </w:r>
+      <w:r>
+        <w:rPr>
+          <w:rFonts w:ascii="AppleSystemUIFontBold" w:hAnsi="AppleSystemUIFontBold" w:cs="AppleSystemUIFontBold"/>
+          <w:color w:val="000000" w:themeColor="text1"/>
+          <w:sz w:val="24"/>
+          <w:szCs w:val="24"/>
+          <w:lang w:val="en-GB"/>
+        </w:rPr>
+        <w:t>with the below credentials</w:t>
       </w:r>
     </w:p>
     <w:p>
@@ -1593,9 +1997,7 @@
           <w:lang w:val="en-GB"/>
         </w:rPr>
       </w:pPr>
-    </w:p>
-    <w:p>
-      <w:pPr>
+      <w:r>
         <w:rPr>
           <w:rFonts w:ascii="AppleSystemUIFontBold" w:hAnsi="AppleSystemUIFontBold" w:cs="AppleSystemUIFontBold"/>
           <w:color w:val="FF0000"/>
@@ -1603,8 +2005,11 @@
           <w:szCs w:val="24"/>
           <w:lang w:val="en-GB"/>
         </w:rPr>
-      </w:pPr>
-      <w:r>
+        <w:t>Username: Admin</w:t>
+      </w:r>
+    </w:p>
+    <w:p>
+      <w:pPr>
         <w:rPr>
           <w:rFonts w:ascii="AppleSystemUIFontBold" w:hAnsi="AppleSystemUIFontBold" w:cs="AppleSystemUIFontBold"/>
           <w:color w:val="FF0000"/>
@@ -1612,16 +2017,8 @@
           <w:szCs w:val="24"/>
           <w:lang w:val="en-GB"/>
         </w:rPr>
-        <w:object w:dxaOrig="1520" w:dyaOrig="985" w14:anchorId="5AC93204">
-          <v:shape id="_x0000_i1028" type="#_x0000_t75" style="width:76.2pt;height:49.2pt" o:ole="">
-            <v:imagedata r:id="rId9" o:title=""/>
-          </v:shape>
-          <o:OLEObject Type="Embed" ProgID="Package" ShapeID="_x0000_i1028" DrawAspect="Icon" ObjectID="_1644861818" r:id="rId10"/>
-        </w:object>
-      </w:r>
-    </w:p>
-    <w:p>
-      <w:pPr>
+      </w:pPr>
+      <w:r>
         <w:rPr>
           <w:rFonts w:ascii="AppleSystemUIFontBold" w:hAnsi="AppleSystemUIFontBold" w:cs="AppleSystemUIFontBold"/>
           <w:color w:val="FF0000"/>
@@ -1629,226 +2026,52 @@
           <w:szCs w:val="24"/>
           <w:lang w:val="en-GB"/>
         </w:rPr>
-      </w:pPr>
-    </w:p>
-    <w:p>
-      <w:pPr>
-        <w:rPr>
-          <w:rFonts w:ascii="AppleSystemUIFontBold" w:hAnsi="AppleSystemUIFontBold" w:cs="AppleSystemUIFontBold"/>
-          <w:color w:val="000000" w:themeColor="text1"/>
-          <w:sz w:val="24"/>
-          <w:szCs w:val="24"/>
-          <w:lang w:val="en-GB"/>
-        </w:rPr>
-      </w:pPr>
-      <w:r>
-        <w:rPr>
-          <w:rFonts w:ascii="AppleSystemUIFontBold" w:hAnsi="AppleSystemUIFontBold" w:cs="AppleSystemUIFontBold"/>
-          <w:color w:val="000000" w:themeColor="text1"/>
-          <w:sz w:val="24"/>
-          <w:szCs w:val="24"/>
-          <w:lang w:val="en-GB"/>
-        </w:rPr>
-        <w:t xml:space="preserve">The script will require an existing DB to be created called </w:t>
-      </w:r>
-      <w:proofErr w:type="spellStart"/>
-      <w:r>
-        <w:rPr>
-          <w:rFonts w:ascii="AppleSystemUIFontBold" w:hAnsi="AppleSystemUIFontBold" w:cs="AppleSystemUIFontBold"/>
-          <w:color w:val="000000" w:themeColor="text1"/>
-          <w:sz w:val="24"/>
-          <w:szCs w:val="24"/>
-          <w:lang w:val="en-GB"/>
-        </w:rPr>
-        <w:t>StudentDB</w:t>
-      </w:r>
-      <w:proofErr w:type="spellEnd"/>
-      <w:r>
-        <w:rPr>
-          <w:rFonts w:ascii="AppleSystemUIFontBold" w:hAnsi="AppleSystemUIFontBold" w:cs="AppleSystemUIFontBold"/>
-          <w:color w:val="000000" w:themeColor="text1"/>
-          <w:sz w:val="24"/>
-          <w:szCs w:val="24"/>
-          <w:lang w:val="en-GB"/>
-        </w:rPr>
-        <w:t>.</w:t>
-      </w:r>
-    </w:p>
-    <w:p>
-      <w:pPr>
-        <w:rPr>
-          <w:rFonts w:ascii="AppleSystemUIFontBold" w:hAnsi="AppleSystemUIFontBold" w:cs="AppleSystemUIFontBold"/>
-          <w:color w:val="000000" w:themeColor="text1"/>
-          <w:sz w:val="24"/>
-          <w:szCs w:val="24"/>
-          <w:lang w:val="en-GB"/>
-        </w:rPr>
-      </w:pPr>
-      <w:r>
-        <w:rPr>
-          <w:rFonts w:ascii="AppleSystemUIFontBold" w:hAnsi="AppleSystemUIFontBold" w:cs="AppleSystemUIFontBold"/>
-          <w:color w:val="000000" w:themeColor="text1"/>
-          <w:sz w:val="24"/>
-          <w:szCs w:val="24"/>
-          <w:lang w:val="en-GB"/>
-        </w:rPr>
-        <w:t>A Connection string will also have to be manual</w:t>
-      </w:r>
-      <w:r>
-        <w:rPr>
-          <w:rFonts w:ascii="AppleSystemUIFontBold" w:hAnsi="AppleSystemUIFontBold" w:cs="AppleSystemUIFontBold"/>
-          <w:color w:val="000000" w:themeColor="text1"/>
-          <w:sz w:val="24"/>
-          <w:szCs w:val="24"/>
-          <w:lang w:val="en-GB"/>
-        </w:rPr>
-        <w:t>l</w:t>
-      </w:r>
-      <w:r>
-        <w:rPr>
-          <w:rFonts w:ascii="AppleSystemUIFontBold" w:hAnsi="AppleSystemUIFontBold" w:cs="AppleSystemUIFontBold"/>
-          <w:color w:val="000000" w:themeColor="text1"/>
-          <w:sz w:val="24"/>
-          <w:szCs w:val="24"/>
-          <w:lang w:val="en-GB"/>
-        </w:rPr>
-        <w:t xml:space="preserve">y added to </w:t>
-      </w:r>
-      <w:proofErr w:type="spellStart"/>
-      <w:r>
-        <w:rPr>
-          <w:rFonts w:ascii="AppleSystemUIFontBold" w:hAnsi="AppleSystemUIFontBold" w:cs="AppleSystemUIFontBold"/>
-          <w:color w:val="000000" w:themeColor="text1"/>
-          <w:sz w:val="24"/>
-          <w:szCs w:val="24"/>
-          <w:lang w:val="en-GB"/>
-        </w:rPr>
-        <w:t>AppConfig.file</w:t>
-      </w:r>
-      <w:proofErr w:type="spellEnd"/>
-      <w:r>
-        <w:rPr>
-          <w:rFonts w:ascii="AppleSystemUIFontBold" w:hAnsi="AppleSystemUIFontBold" w:cs="AppleSystemUIFontBold"/>
-          <w:color w:val="000000" w:themeColor="text1"/>
-          <w:sz w:val="24"/>
-          <w:szCs w:val="24"/>
-          <w:lang w:val="en-GB"/>
-        </w:rPr>
-        <w:t>.</w:t>
-      </w:r>
-      <w:r>
-        <w:rPr>
-          <w:rFonts w:ascii="AppleSystemUIFontBold" w:hAnsi="AppleSystemUIFontBold" w:cs="AppleSystemUIFontBold"/>
-          <w:color w:val="000000" w:themeColor="text1"/>
-          <w:sz w:val="24"/>
-          <w:szCs w:val="24"/>
-          <w:lang w:val="en-GB"/>
-        </w:rPr>
+        <w:t>Password: Admin</w:t>
+      </w:r>
+    </w:p>
+    <w:p/>
+    <w:p>
+      <w:pPr>
+        <w:pStyle w:val="Heading1"/>
+      </w:pPr>
+      <w:bookmarkStart w:id="10" w:name="_Toc34294110"/>
+      <w:r>
+        <w:t xml:space="preserve">Technical </w:t>
+      </w:r>
+      <w:r>
+        <w:t>Scope</w:t>
+      </w:r>
+      <w:bookmarkEnd w:id="10"/>
+    </w:p>
+    <w:p/>
+    <w:p>
+      <w:pPr>
+        <w:rPr>
+          <w:lang w:val="en-GB"/>
+        </w:rPr>
+      </w:pPr>
+      <w:r>
         <w:t xml:space="preserve"> </w:t>
       </w:r>
-    </w:p>
-    <w:p>
-      <w:pPr>
-        <w:rPr>
-          <w:rFonts w:ascii="AppleSystemUIFontBold" w:hAnsi="AppleSystemUIFontBold" w:cs="AppleSystemUIFontBold"/>
-          <w:color w:val="000000" w:themeColor="text1"/>
-          <w:sz w:val="24"/>
-          <w:szCs w:val="24"/>
-          <w:lang w:val="en-GB"/>
-        </w:rPr>
-      </w:pPr>
-      <w:r>
-        <w:rPr>
-          <w:rFonts w:ascii="AppleSystemUIFontBold" w:hAnsi="AppleSystemUIFontBold" w:cs="AppleSystemUIFontBold"/>
-          <w:color w:val="000000" w:themeColor="text1"/>
-          <w:sz w:val="24"/>
-          <w:szCs w:val="24"/>
-          <w:lang w:val="en-GB"/>
-        </w:rPr>
-        <w:t xml:space="preserve">Once all has been created and linked up. Login </w:t>
-      </w:r>
-      <w:r>
-        <w:rPr>
-          <w:rFonts w:ascii="AppleSystemUIFontBold" w:hAnsi="AppleSystemUIFontBold" w:cs="AppleSystemUIFontBold"/>
-          <w:color w:val="000000" w:themeColor="text1"/>
-          <w:sz w:val="24"/>
-          <w:szCs w:val="24"/>
-          <w:lang w:val="en-GB"/>
-        </w:rPr>
-        <w:t>with the below credentials</w:t>
-      </w:r>
-    </w:p>
-    <w:p>
-      <w:pPr>
-        <w:rPr>
-          <w:rFonts w:ascii="AppleSystemUIFontBold" w:hAnsi="AppleSystemUIFontBold" w:cs="AppleSystemUIFontBold"/>
-          <w:color w:val="FF0000"/>
-          <w:sz w:val="24"/>
-          <w:szCs w:val="24"/>
-          <w:lang w:val="en-GB"/>
-        </w:rPr>
-      </w:pPr>
-      <w:r>
-        <w:rPr>
-          <w:rFonts w:ascii="AppleSystemUIFontBold" w:hAnsi="AppleSystemUIFontBold" w:cs="AppleSystemUIFontBold"/>
-          <w:color w:val="FF0000"/>
-          <w:sz w:val="24"/>
-          <w:szCs w:val="24"/>
-          <w:lang w:val="en-GB"/>
-        </w:rPr>
-        <w:t>Username: Admin</w:t>
-      </w:r>
-    </w:p>
-    <w:p>
-      <w:pPr>
-        <w:rPr>
-          <w:rFonts w:ascii="AppleSystemUIFontBold" w:hAnsi="AppleSystemUIFontBold" w:cs="AppleSystemUIFontBold"/>
-          <w:color w:val="FF0000"/>
-          <w:sz w:val="24"/>
-          <w:szCs w:val="24"/>
-          <w:lang w:val="en-GB"/>
-        </w:rPr>
-      </w:pPr>
-      <w:r>
-        <w:rPr>
-          <w:rFonts w:ascii="AppleSystemUIFontBold" w:hAnsi="AppleSystemUIFontBold" w:cs="AppleSystemUIFontBold"/>
-          <w:color w:val="FF0000"/>
-          <w:sz w:val="24"/>
-          <w:szCs w:val="24"/>
-          <w:lang w:val="en-GB"/>
-        </w:rPr>
-        <w:t>Password: Admin</w:t>
-      </w:r>
-    </w:p>
-    <w:p/>
-    <w:p>
-      <w:pPr>
-        <w:pStyle w:val="Heading1"/>
-      </w:pPr>
-      <w:bookmarkStart w:id="9" w:name="_Toc34249061"/>
-      <w:r>
-        <w:t xml:space="preserve">Technical </w:t>
-      </w:r>
-      <w:r>
-        <w:t>Scope</w:t>
-      </w:r>
-      <w:bookmarkEnd w:id="9"/>
-    </w:p>
-    <w:p/>
-    <w:p>
-      <w:pPr>
-        <w:rPr>
-          <w:lang w:val="en-GB"/>
-        </w:rPr>
-      </w:pPr>
-      <w:r>
-        <w:t xml:space="preserve"> </w:t>
-      </w:r>
-      <w:r>
-        <w:rPr>
-          <w:lang w:val="en-GB"/>
-        </w:rPr>
-        <w:t>The scope of this project was to create a 3 tier application to allow administration</w:t>
+      <w:r>
+        <w:rPr>
+          <w:lang w:val="en-GB"/>
+        </w:rPr>
+        <w:t xml:space="preserve">The scope of this project was to create a </w:t>
+      </w:r>
+      <w:proofErr w:type="gramStart"/>
+      <w:r>
+        <w:rPr>
+          <w:lang w:val="en-GB"/>
+        </w:rPr>
+        <w:t>3 tier</w:t>
+      </w:r>
+      <w:proofErr w:type="gramEnd"/>
+      <w:r>
+        <w:rPr>
+          <w:lang w:val="en-GB"/>
+        </w:rPr>
+        <w:t xml:space="preserve"> application to allow administration</w:t>
       </w:r>
       <w:r>
         <w:rPr>
@@ -2042,7 +2265,33 @@
         <w:rPr>
           <w:lang w:val="en-GB"/>
         </w:rPr>
-        <w:t>To achieve this there was a large effort to ensure all user cases were covered with try catch implementations, a Clear() class to ensure administration can’t change student details before transactions are complete and utilizing the UX to disable elements where not in use.</w:t>
+        <w:t xml:space="preserve">To achieve this there was a </w:t>
+      </w:r>
+      <w:r>
+        <w:rPr>
+          <w:lang w:val="en-GB"/>
+        </w:rPr>
+        <w:t>focus on quality</w:t>
+      </w:r>
+      <w:r>
+        <w:rPr>
+          <w:lang w:val="en-GB"/>
+        </w:rPr>
+        <w:t xml:space="preserve"> to ensure all user cases were covered with try catch implementations, a </w:t>
+      </w:r>
+      <w:proofErr w:type="gramStart"/>
+      <w:r>
+        <w:rPr>
+          <w:lang w:val="en-GB"/>
+        </w:rPr>
+        <w:t>Clear(</w:t>
+      </w:r>
+      <w:proofErr w:type="gramEnd"/>
+      <w:r>
+        <w:rPr>
+          <w:lang w:val="en-GB"/>
+        </w:rPr>
+        <w:t>) class to ensure administration can’t change student details before transactions are complete and utilizing the UX to disable elements where not in use.</w:t>
       </w:r>
     </w:p>
     <w:p>
@@ -2054,11 +2303,11 @@
       <w:pPr>
         <w:pStyle w:val="Heading1"/>
       </w:pPr>
-      <w:bookmarkStart w:id="10" w:name="_Toc34249062"/>
+      <w:bookmarkStart w:id="11" w:name="_Toc34294111"/>
       <w:r>
         <w:t>Technical Design</w:t>
       </w:r>
-      <w:bookmarkEnd w:id="10"/>
+      <w:bookmarkEnd w:id="11"/>
       <w:r>
         <w:t xml:space="preserve"> </w:t>
       </w:r>
@@ -2067,14 +2316,14 @@
       <w:pPr>
         <w:pStyle w:val="Heading2"/>
       </w:pPr>
-      <w:bookmarkStart w:id="11" w:name="_Toc34249063"/>
+      <w:bookmarkStart w:id="12" w:name="_Toc34294112"/>
       <w:r>
         <w:t>Sequence</w:t>
       </w:r>
       <w:r>
         <w:t xml:space="preserve"> diagram</w:t>
       </w:r>
-      <w:bookmarkEnd w:id="11"/>
+      <w:bookmarkEnd w:id="12"/>
     </w:p>
     <w:p/>
     <w:p/>
@@ -2084,6 +2333,7 @@
         <w:rPr>
           <w:noProof/>
         </w:rPr>
+        <w:lastRenderedPageBreak/>
         <w:drawing>
           <wp:inline distT="0" distB="0" distL="0" distR="0" wp14:anchorId="133E32A2" wp14:editId="1A1B72BA">
             <wp:extent cx="5943600" cy="5334000"/>
@@ -2100,7 +2350,7 @@
                     <pic:cNvPicPr/>
                   </pic:nvPicPr>
                   <pic:blipFill>
-                    <a:blip r:embed="rId11">
+                    <a:blip r:embed="rId12">
                       <a:extLst>
                         <a:ext uri="{28A0092B-C50C-407E-A947-70E740481C1C}">
                           <a14:useLocalDpi xmlns:a14="http://schemas.microsoft.com/office/drawing/2010/main" val="0"/>
@@ -2135,11 +2385,11 @@
       <w:pPr>
         <w:pStyle w:val="Heading2"/>
       </w:pPr>
-      <w:bookmarkStart w:id="12" w:name="_Toc34249064"/>
+      <w:bookmarkStart w:id="13" w:name="_Toc34294113"/>
       <w:r>
         <w:t>Use Case Diagrams</w:t>
       </w:r>
-      <w:bookmarkEnd w:id="12"/>
+      <w:bookmarkEnd w:id="13"/>
     </w:p>
     <w:p/>
     <w:p>
@@ -2147,6 +2397,7 @@
         <w:rPr>
           <w:noProof/>
         </w:rPr>
+        <w:lastRenderedPageBreak/>
         <w:drawing>
           <wp:inline distT="0" distB="0" distL="0" distR="0" wp14:anchorId="7E32E928" wp14:editId="7A263EE7">
             <wp:extent cx="5943600" cy="5841365"/>
@@ -2163,7 +2414,7 @@
                     <pic:cNvPicPr/>
                   </pic:nvPicPr>
                   <pic:blipFill>
-                    <a:blip r:embed="rId12">
+                    <a:blip r:embed="rId13">
                       <a:extLst>
                         <a:ext uri="{28A0092B-C50C-407E-A947-70E740481C1C}">
                           <a14:useLocalDpi xmlns:a14="http://schemas.microsoft.com/office/drawing/2010/main" val="0"/>
@@ -2196,12 +2447,12 @@
       <w:pPr>
         <w:pStyle w:val="Heading2"/>
       </w:pPr>
-      <w:bookmarkStart w:id="13" w:name="_Toc34249065"/>
+      <w:bookmarkStart w:id="14" w:name="_Toc34294114"/>
       <w:r>
         <w:lastRenderedPageBreak/>
         <w:t>Class diagram</w:t>
       </w:r>
-      <w:bookmarkEnd w:id="13"/>
+      <w:bookmarkEnd w:id="14"/>
     </w:p>
     <w:p>
       <w:r>
@@ -2224,7 +2475,7 @@
                     <pic:cNvPicPr/>
                   </pic:nvPicPr>
                   <pic:blipFill>
-                    <a:blip r:embed="rId13">
+                    <a:blip r:embed="rId14">
                       <a:extLst>
                         <a:ext uri="{28A0092B-C50C-407E-A947-70E740481C1C}">
                           <a14:useLocalDpi xmlns:a14="http://schemas.microsoft.com/office/drawing/2010/main" val="0"/>
@@ -2255,11 +2506,16 @@
       <w:pPr>
         <w:pStyle w:val="Heading1"/>
       </w:pPr>
-      <w:bookmarkStart w:id="14" w:name="_Toc34249066"/>
+    </w:p>
+    <w:p>
+      <w:pPr>
+        <w:pStyle w:val="Heading1"/>
+      </w:pPr>
+      <w:bookmarkStart w:id="15" w:name="_Toc34294115"/>
       <w:r>
         <w:t>Technology used</w:t>
       </w:r>
-      <w:bookmarkEnd w:id="14"/>
+      <w:bookmarkEnd w:id="15"/>
     </w:p>
     <w:p>
       <w:pPr>
@@ -2294,7 +2550,31 @@
         </w:numPr>
       </w:pPr>
       <w:r>
-        <w:t>Microsoft Excel</w:t>
+        <w:t>Visual studio</w:t>
+      </w:r>
+    </w:p>
+    <w:p>
+      <w:pPr>
+        <w:pStyle w:val="ListParagraph"/>
+        <w:numPr>
+          <w:ilvl w:val="0"/>
+          <w:numId w:val="2"/>
+        </w:numPr>
+      </w:pPr>
+      <w:r>
+        <w:t>Source control GITHUB</w:t>
+      </w:r>
+    </w:p>
+    <w:p>
+      <w:pPr>
+        <w:pStyle w:val="ListParagraph"/>
+        <w:numPr>
+          <w:ilvl w:val="0"/>
+          <w:numId w:val="2"/>
+        </w:numPr>
+      </w:pPr>
+      <w:r>
+        <w:t>Draw.io</w:t>
       </w:r>
     </w:p>
     <w:p/>
@@ -2305,7 +2585,6 @@
         </w:rPr>
       </w:pPr>
     </w:p>
-    <w:p/>
     <w:p/>
     <w:sectPr>
       <w:pgSz w:w="12240" w:h="15840"/>
@@ -4179,7 +4458,7 @@
 </file>
 
 <file path=customXml/itemProps1.xml><?xml version="1.0" encoding="utf-8"?>
-<ds:datastoreItem xmlns:ds="http://schemas.openxmlformats.org/officeDocument/2006/customXml" ds:itemID="{6306634D-578D-407A-AC54-5DA691F07B3C}">
+<ds:datastoreItem xmlns:ds="http://schemas.openxmlformats.org/officeDocument/2006/customXml" ds:itemID="{D7B8DC93-9780-AD41-8810-A5D978E850DD}">
   <ds:schemaRefs>
     <ds:schemaRef ds:uri="http://schemas.openxmlformats.org/officeDocument/2006/bibliography"/>
   </ds:schemaRefs>

</xml_diff>